<commit_message>
Actualizado resumen OOP hasta modulo 2
</commit_message>
<xml_diff>
--- a/Introduccion al Paradigma de Objetos.docx
+++ b/Introduccion al Paradigma de Objetos.docx
@@ -8,14 +8,21 @@
         <w:bidi w:val="0"/>
         <w:jc w:val="left"/>
         <w:rPr>
-          <w:sz w:val="28"/>
-          <w:szCs w:val="28"/>
-        </w:rPr>
-      </w:pPr>
-      <w:r>
-        <w:rPr>
-          <w:sz w:val="28"/>
-          <w:szCs w:val="28"/>
+          <w:b/>
+          <w:b/>
+          <w:bCs/>
+          <w:color w:val="3465A4"/>
+          <w:sz w:val="36"/>
+          <w:szCs w:val="36"/>
+        </w:rPr>
+      </w:pPr>
+      <w:r>
+        <w:rPr>
+          <w:b/>
+          <w:bCs/>
+          <w:color w:val="3465A4"/>
+          <w:sz w:val="36"/>
+          <w:szCs w:val="36"/>
         </w:rPr>
         <w:t>INTRODUCCION AL PARADIGMA DE OBJETOS.</w:t>
       </w:r>
@@ -60,19 +67,14 @@
         <w:bidi w:val="0"/>
         <w:jc w:val="left"/>
         <w:rPr>
-          <w:b/>
-          <w:b/>
-          <w:bCs/>
-          <w:color w:val="A1467E"/>
-          <w:sz w:val="32"/>
-          <w:szCs w:val="32"/>
-        </w:rPr>
-      </w:pPr>
-      <w:r>
-        <w:rPr>
-          <w:b/>
-          <w:bCs/>
-          <w:color w:val="A1467E"/>
+          <w:color w:val="3465A4"/>
+        </w:rPr>
+      </w:pPr>
+      <w:r>
+        <w:rPr>
+          <w:b/>
+          <w:bCs/>
+          <w:color w:val="3465A4"/>
           <w:sz w:val="32"/>
           <w:szCs w:val="32"/>
         </w:rPr>
@@ -673,11 +675,6 @@
         <w:ind w:left="0" w:right="0" w:hanging="0"/>
         <w:jc w:val="left"/>
         <w:rPr>
-          <w:b/>
-          <w:b/>
-          <w:bCs/>
-          <w:sz w:val="28"/>
-          <w:szCs w:val="28"/>
           <w:highlight w:val="blue"/>
         </w:rPr>
       </w:pPr>
@@ -878,11 +875,6 @@
         <w:ind w:left="0" w:right="0" w:hanging="0"/>
         <w:jc w:val="left"/>
         <w:rPr>
-          <w:b/>
-          <w:b/>
-          <w:bCs/>
-          <w:sz w:val="28"/>
-          <w:szCs w:val="28"/>
           <w:highlight w:val="blue"/>
         </w:rPr>
       </w:pPr>
@@ -952,14 +944,7 @@
           <w:sz w:val="28"/>
           <w:szCs w:val="28"/>
         </w:rPr>
-        <w:t xml:space="preserve">: Entidad </w:t>
-      </w:r>
-      <w:r>
-        <w:rPr>
-          <w:sz w:val="28"/>
-          <w:szCs w:val="28"/>
-        </w:rPr>
-        <w:t>provista de un conjunto de atributos (datos) y comportamiento (metodos)</w:t>
+        <w:t>: Entidad provista de un conjunto de atributos (datos) y comportamiento (metodos)</w:t>
       </w:r>
     </w:p>
     <w:p>
@@ -1022,177 +1007,105 @@
           <w:sz w:val="28"/>
           <w:szCs w:val="28"/>
         </w:rPr>
-        <w:t>Es el modelo en que se definen la propiedades y comportamiento de un tipo de objeto.</w:t>
-      </w:r>
-      <w:r>
-        <w:rPr>
-          <w:b w:val="false"/>
-          <w:bCs w:val="false"/>
-          <w:sz w:val="28"/>
-          <w:szCs w:val="28"/>
-        </w:rPr>
-        <w:t xml:space="preserve"> (molde) Se usa para ir creando objetos. </w:t>
-      </w:r>
-      <w:r>
-        <w:rPr>
-          <w:b w:val="false"/>
-          <w:bCs w:val="false"/>
-          <w:sz w:val="28"/>
-          <w:szCs w:val="28"/>
-        </w:rPr>
-        <w:t>Esta compuesta por atributos (datos), tambien llamadas variables de instancia o variables miembro que nos indican en que estado se encuentra el objeto. Tambien se compone de metodos (funcones o procedimientos) que indican cual es el comportamiento.</w:t>
-      </w:r>
-    </w:p>
-    <w:p>
-      <w:pPr>
-        <w:pStyle w:val="Textopreformateado"/>
-        <w:tabs>
-          <w:tab w:val="clear" w:pos="709"/>
-          <w:tab w:val="left" w:pos="10440" w:leader="none"/>
-          <w:tab w:val="left" w:pos="10485" w:leader="none"/>
-        </w:tabs>
-        <w:bidi w:val="0"/>
-        <w:spacing w:before="0" w:after="0"/>
-        <w:ind w:left="0" w:right="0" w:hanging="0"/>
-        <w:jc w:val="left"/>
-        <w:rPr>
-          <w:b/>
-          <w:b/>
-          <w:bCs/>
-          <w:sz w:val="28"/>
-          <w:szCs w:val="28"/>
-        </w:rPr>
-      </w:pPr>
-      <w:r>
-        <w:rPr>
-          <w:b w:val="false"/>
-          <w:bCs w:val="false"/>
-          <w:sz w:val="28"/>
-          <w:szCs w:val="28"/>
-        </w:rPr>
-        <w:t>L</w:t>
-      </w:r>
-      <w:r>
-        <w:rPr>
-          <w:b w:val="false"/>
-          <w:bCs w:val="false"/>
-          <w:sz w:val="28"/>
-          <w:szCs w:val="28"/>
-        </w:rPr>
-        <w:t>os atributos de la clase son privados al objeto y su acceso se realiza mediante los metodos definidos para manejar esos atributos.</w:t>
-      </w:r>
-    </w:p>
-    <w:p>
-      <w:pPr>
-        <w:pStyle w:val="Textopreformateado"/>
-        <w:tabs>
-          <w:tab w:val="clear" w:pos="709"/>
-          <w:tab w:val="left" w:pos="10440" w:leader="none"/>
-          <w:tab w:val="left" w:pos="10485" w:leader="none"/>
-        </w:tabs>
-        <w:bidi w:val="0"/>
-        <w:spacing w:before="0" w:after="0"/>
-        <w:ind w:left="0" w:right="0" w:hanging="0"/>
-        <w:jc w:val="left"/>
-        <w:rPr>
-          <w:b w:val="false"/>
-          <w:b w:val="false"/>
-          <w:bCs w:val="false"/>
-          <w:sz w:val="28"/>
-          <w:szCs w:val="28"/>
-        </w:rPr>
-      </w:pPr>
-      <w:r>
-        <w:rPr>
-          <w:b w:val="false"/>
-          <w:bCs w:val="false"/>
-          <w:sz w:val="28"/>
-          <w:szCs w:val="28"/>
-        </w:rPr>
-      </w:r>
-    </w:p>
-    <w:p>
-      <w:pPr>
-        <w:pStyle w:val="Textopreformateado"/>
-        <w:tabs>
-          <w:tab w:val="clear" w:pos="709"/>
-          <w:tab w:val="left" w:pos="10440" w:leader="none"/>
-          <w:tab w:val="left" w:pos="10485" w:leader="none"/>
-        </w:tabs>
-        <w:bidi w:val="0"/>
-        <w:spacing w:before="0" w:after="0"/>
-        <w:ind w:left="0" w:right="0" w:hanging="0"/>
-        <w:jc w:val="left"/>
-        <w:rPr>
-          <w:b/>
-          <w:b/>
-          <w:bCs/>
-          <w:sz w:val="28"/>
-          <w:szCs w:val="28"/>
-        </w:rPr>
-      </w:pPr>
-      <w:r>
-        <w:rPr>
-          <w:b/>
-          <w:bCs/>
-          <w:sz w:val="28"/>
-          <w:szCs w:val="28"/>
-        </w:rPr>
-        <w:t xml:space="preserve">Metodo </w:t>
-      </w:r>
-      <w:r>
-        <w:rPr>
-          <w:b/>
-          <w:bCs/>
-          <w:sz w:val="28"/>
-          <w:szCs w:val="28"/>
-        </w:rPr>
-        <w:t>(operacion)</w:t>
-      </w:r>
-      <w:r>
-        <w:rPr>
-          <w:b/>
-          <w:bCs/>
-          <w:sz w:val="28"/>
-          <w:szCs w:val="28"/>
-        </w:rPr>
-        <w:t xml:space="preserve">: </w:t>
-      </w:r>
-      <w:r>
-        <w:rPr>
-          <w:b w:val="false"/>
-          <w:bCs w:val="false"/>
-          <w:sz w:val="28"/>
-          <w:szCs w:val="28"/>
-        </w:rPr>
-        <w:t xml:space="preserve">Son acciones contenidas por el objeto, que se asignan en la clase. </w:t>
-      </w:r>
-      <w:r>
-        <w:rPr>
-          <w:b w:val="false"/>
-          <w:bCs w:val="false"/>
-          <w:sz w:val="28"/>
-          <w:szCs w:val="28"/>
-        </w:rPr>
-        <w:t xml:space="preserve">Determina el comportamiento que puede tener un objeto, el cual fue referido en la clase. Es un algoritmo asociado a un objeto o una clase de objetos que se ejecuta tras la recepcion de un mensaje. </w:t>
-      </w:r>
-      <w:r>
-        <w:rPr>
-          <w:b w:val="false"/>
-          <w:bCs w:val="false"/>
-          <w:sz w:val="28"/>
-          <w:szCs w:val="28"/>
-        </w:rPr>
-        <w:t xml:space="preserve">Son generalmente verbos. Pueden admitir variables como parametros de entrada y retornar valores de salida o retorno. </w:t>
-      </w:r>
-      <w:r>
-        <w:rPr>
-          <w:b w:val="false"/>
-          <w:bCs w:val="false"/>
-          <w:sz w:val="28"/>
-          <w:szCs w:val="28"/>
-        </w:rPr>
-        <w:t>Los metodos u operaciones modifican el estado de los objetos.</w:t>
+        <w:t>Es el modelo en que se definen la propiedades y comportamiento de un tipo de objeto. (molde) Se usa para ir creando objetos. Esta compuesta por atributos (datos), tambien llamadas variables de instancia o variables miembro que nos indican en que estado se encuentra el objeto. Tambien se compone de metodos (funcones o procedimientos) que indican cual es el comportamiento.</w:t>
+      </w:r>
+    </w:p>
+    <w:p>
+      <w:pPr>
+        <w:pStyle w:val="Textopreformateado"/>
+        <w:tabs>
+          <w:tab w:val="clear" w:pos="709"/>
+          <w:tab w:val="left" w:pos="10440" w:leader="none"/>
+          <w:tab w:val="left" w:pos="10485" w:leader="none"/>
+        </w:tabs>
+        <w:bidi w:val="0"/>
+        <w:spacing w:before="0" w:after="0"/>
+        <w:ind w:left="0" w:right="0" w:hanging="0"/>
+        <w:jc w:val="left"/>
+        <w:rPr>
+          <w:b/>
+          <w:b/>
+          <w:bCs/>
+          <w:sz w:val="28"/>
+          <w:szCs w:val="28"/>
+        </w:rPr>
+      </w:pPr>
+      <w:r>
+        <w:rPr>
+          <w:b w:val="false"/>
+          <w:bCs w:val="false"/>
+          <w:sz w:val="28"/>
+          <w:szCs w:val="28"/>
+        </w:rPr>
+        <w:t>Los atributos de la clase son privados al objeto y su acceso se realiza mediante los metodos definidos para manejar esos atributos.</w:t>
+      </w:r>
+    </w:p>
+    <w:p>
+      <w:pPr>
+        <w:pStyle w:val="Textopreformateado"/>
+        <w:tabs>
+          <w:tab w:val="clear" w:pos="709"/>
+          <w:tab w:val="left" w:pos="10440" w:leader="none"/>
+          <w:tab w:val="left" w:pos="10485" w:leader="none"/>
+        </w:tabs>
+        <w:bidi w:val="0"/>
+        <w:spacing w:before="0" w:after="0"/>
+        <w:ind w:left="0" w:right="0" w:hanging="0"/>
+        <w:jc w:val="left"/>
+        <w:rPr>
+          <w:b w:val="false"/>
+          <w:b w:val="false"/>
+          <w:bCs w:val="false"/>
+          <w:sz w:val="28"/>
+          <w:szCs w:val="28"/>
+        </w:rPr>
+      </w:pPr>
+      <w:r>
+        <w:rPr>
+          <w:b w:val="false"/>
+          <w:bCs w:val="false"/>
+          <w:sz w:val="28"/>
+          <w:szCs w:val="28"/>
+        </w:rPr>
+      </w:r>
+    </w:p>
+    <w:p>
+      <w:pPr>
+        <w:pStyle w:val="Textopreformateado"/>
+        <w:tabs>
+          <w:tab w:val="clear" w:pos="709"/>
+          <w:tab w:val="left" w:pos="10440" w:leader="none"/>
+          <w:tab w:val="left" w:pos="10485" w:leader="none"/>
+        </w:tabs>
+        <w:bidi w:val="0"/>
+        <w:spacing w:before="0" w:after="0"/>
+        <w:ind w:left="0" w:right="0" w:hanging="0"/>
+        <w:jc w:val="left"/>
+        <w:rPr>
+          <w:b/>
+          <w:b/>
+          <w:bCs/>
+          <w:sz w:val="28"/>
+          <w:szCs w:val="28"/>
+        </w:rPr>
+      </w:pPr>
+      <w:r>
+        <w:rPr>
+          <w:b/>
+          <w:bCs/>
+          <w:sz w:val="28"/>
+          <w:szCs w:val="28"/>
+        </w:rPr>
+        <w:t xml:space="preserve">Metodo (operacion): </w:t>
+      </w:r>
+      <w:r>
+        <w:rPr>
+          <w:b w:val="false"/>
+          <w:bCs w:val="false"/>
+          <w:sz w:val="28"/>
+          <w:szCs w:val="28"/>
+        </w:rPr>
+        <w:t>Son acciones contenidas por el objeto, que se asignan en la clase. Determina el comportamiento que puede tener un objeto, el cual fue referido en la clase. Es un algoritmo asociado a un objeto o una clase de objetos que se ejecuta tras la recepcion de un mensaje. Son generalmente verbos. Pueden admitir variables como parametros de entrada y retornar valores de salida o retorno. Los metodos u operaciones modifican el estado de los objetos.</w:t>
       </w:r>
     </w:p>
     <w:p>
@@ -1382,16 +1295,7 @@
           <w:sz w:val="28"/>
           <w:szCs w:val="28"/>
         </w:rPr>
-        <w:t xml:space="preserve">): Es el valor devuelto por un operación luego de realizar un procesamiento. Todos los valores de salida deben tener un tipo de dato asociado. </w:t>
-      </w:r>
-      <w:r>
-        <w:rPr>
-          <w:b w:val="false"/>
-          <w:bCs w:val="false"/>
-          <w:sz w:val="28"/>
-          <w:szCs w:val="28"/>
-        </w:rPr>
-        <w:t>Solo devuelven 1 solo objeto.</w:t>
+        <w:t>): Es el valor devuelto por un operación luego de realizar un procesamiento. Todos los valores de salida deben tener un tipo de dato asociado. Solo devuelven 1 solo objeto.</w:t>
       </w:r>
     </w:p>
     <w:p>
@@ -1614,43 +1518,7 @@
           <w:sz w:val="28"/>
           <w:szCs w:val="28"/>
         </w:rPr>
-        <w:t xml:space="preserve">Es un tipo de dato que define a nuestro objeto. </w:t>
-      </w:r>
-      <w:r>
-        <w:rPr>
-          <w:b w:val="false"/>
-          <w:bCs w:val="false"/>
-          <w:sz w:val="28"/>
-          <w:szCs w:val="28"/>
-        </w:rPr>
-        <w:t xml:space="preserve">Son las caracteristicas </w:t>
-      </w:r>
-      <w:r>
-        <w:rPr>
-          <w:b w:val="false"/>
-          <w:bCs w:val="false"/>
-          <w:sz w:val="28"/>
-          <w:szCs w:val="28"/>
-        </w:rPr>
-        <w:t>y normalmente cuentan con un dato asociado</w:t>
-      </w:r>
-      <w:r>
-        <w:rPr>
-          <w:b w:val="false"/>
-          <w:bCs w:val="false"/>
-          <w:sz w:val="28"/>
-          <w:szCs w:val="28"/>
-        </w:rPr>
-        <w:t xml:space="preserve">. </w:t>
-      </w:r>
-      <w:r>
-        <w:rPr>
-          <w:b w:val="false"/>
-          <w:bCs w:val="false"/>
-          <w:sz w:val="28"/>
-          <w:szCs w:val="28"/>
-        </w:rPr>
-        <w:t>Siempre seran sustantivos que haran referencia a nombres, tamaños formas y estados. Las clases definen los atributos y los objetos los completan !</w:t>
+        <w:t>Es un tipo de dato que define a nuestro objeto. Son las caracteristicas y normalmente cuentan con un dato asociado. Siempre seran sustantivos que haran referencia a nombres, tamaños formas y estados. Las clases definen los atributos y los objetos los completan !</w:t>
       </w:r>
     </w:p>
     <w:p>
@@ -1763,11 +1631,6 @@
         <w:ind w:left="0" w:right="0" w:hanging="0"/>
         <w:jc w:val="left"/>
         <w:rPr>
-          <w:b/>
-          <w:b/>
-          <w:bCs/>
-          <w:sz w:val="28"/>
-          <w:szCs w:val="28"/>
           <w:highlight w:val="blue"/>
         </w:rPr>
       </w:pPr>
@@ -2209,11 +2072,6 @@
         <w:ind w:left="0" w:right="0" w:hanging="0"/>
         <w:jc w:val="left"/>
         <w:rPr>
-          <w:b/>
-          <w:b/>
-          <w:bCs/>
-          <w:sz w:val="28"/>
-          <w:szCs w:val="28"/>
           <w:highlight w:val="blue"/>
         </w:rPr>
       </w:pPr>
@@ -2549,11 +2407,6 @@
         <w:ind w:left="0" w:right="0" w:hanging="0"/>
         <w:jc w:val="left"/>
         <w:rPr>
-          <w:b/>
-          <w:b/>
-          <w:bCs/>
-          <w:sz w:val="28"/>
-          <w:szCs w:val="28"/>
           <w:highlight w:val="blue"/>
         </w:rPr>
       </w:pPr>
@@ -2883,30 +2736,14 @@
           <w:sz w:val="28"/>
           <w:szCs w:val="28"/>
         </w:rPr>
-        <w:t xml:space="preserve">DIAGRAMA </w:t>
-      </w:r>
-      <w:r>
-        <w:rPr>
-          <w:b/>
-          <w:bCs/>
-          <w:sz w:val="28"/>
-          <w:szCs w:val="28"/>
-        </w:rPr>
-        <w:t>UML</w:t>
-      </w:r>
-      <w:r>
-        <w:rPr>
-          <w:sz w:val="28"/>
-          <w:szCs w:val="28"/>
-        </w:rPr>
-        <w:t xml:space="preserve"> es una herramienta para diagramas de modelado </w:t>
-      </w:r>
-      <w:r>
-        <w:rPr>
-          <w:sz w:val="28"/>
-          <w:szCs w:val="28"/>
-        </w:rPr>
-        <w:t>que incluye casos de usos, actividades, iteracion, estados e implementacion. (</w:t>
+        <w:t>DIAGRAMA UML</w:t>
+      </w:r>
+      <w:r>
+        <w:rPr>
+          <w:sz w:val="28"/>
+          <w:szCs w:val="28"/>
+        </w:rPr>
+        <w:t xml:space="preserve"> es una herramienta para diagramas de modelado que incluye casos de usos, actividades, iteracion, estados e implementacion. (</w:t>
       </w:r>
       <w:r>
         <w:rPr>
@@ -3018,11 +2855,6 @@
         <w:ind w:left="0" w:right="0" w:hanging="0"/>
         <w:jc w:val="left"/>
         <w:rPr>
-          <w:b/>
-          <w:b/>
-          <w:bCs/>
-          <w:sz w:val="28"/>
-          <w:szCs w:val="28"/>
           <w:highlight w:val="red"/>
         </w:rPr>
       </w:pPr>
@@ -3365,34 +3197,16 @@
           <w:sz w:val="28"/>
           <w:szCs w:val="28"/>
         </w:rPr>
-        <w:t>R</w:t>
-      </w:r>
-      <w:r>
-        <w:rPr>
-          <w:b/>
-          <w:bCs/>
-          <w:sz w:val="28"/>
-          <w:szCs w:val="28"/>
-        </w:rPr>
-        <w:t>elacion Simple</w:t>
-      </w:r>
-      <w:r>
-        <w:rPr>
-          <w:b w:val="false"/>
-          <w:bCs w:val="false"/>
-          <w:sz w:val="28"/>
-          <w:szCs w:val="28"/>
-        </w:rPr>
-        <w:t xml:space="preserve"> 1 – 1 </w:t>
-      </w:r>
-      <w:r>
-        <w:rPr>
-          <w:b w:val="false"/>
-          <w:bCs w:val="false"/>
-          <w:sz w:val="28"/>
-          <w:szCs w:val="28"/>
-        </w:rPr>
-        <w:t>(uno a uno)</w:t>
+        <w:t>Relacion Simple</w:t>
+      </w:r>
+      <w:r>
+        <w:rPr>
+          <w:b w:val="false"/>
+          <w:bCs w:val="false"/>
+          <w:sz w:val="28"/>
+          <w:szCs w:val="28"/>
+        </w:rPr>
+        <w:t xml:space="preserve"> 1 – 1 (uno a uno)</w:t>
       </w:r>
     </w:p>
     <w:p>
@@ -3534,11 +3348,6 @@
         <w:ind w:left="0" w:right="0" w:hanging="0"/>
         <w:jc w:val="left"/>
         <w:rPr>
-          <w:b/>
-          <w:b/>
-          <w:bCs/>
-          <w:sz w:val="28"/>
-          <w:szCs w:val="28"/>
           <w:highlight w:val="red"/>
         </w:rPr>
       </w:pPr>
@@ -3639,16 +3448,7 @@
           <w:sz w:val="28"/>
           <w:szCs w:val="28"/>
         </w:rPr>
-        <w:t xml:space="preserve">Nos permite utilizar el mismo nombre para dos operaciones distintas, que aceptan distinta cantidad y/o tipos de parametros y tienen distinta funcionalidad. El tipo de devolucion no puede ser el mismo. </w:t>
-      </w:r>
-      <w:r>
-        <w:rPr>
-          <w:b w:val="false"/>
-          <w:bCs w:val="false"/>
-          <w:sz w:val="28"/>
-          <w:szCs w:val="28"/>
-        </w:rPr>
-        <w:t>El compilador distingue estas operaciones según el tipo y cantidad de parametros.</w:t>
+        <w:t>Nos permite utilizar el mismo nombre para dos operaciones distintas, que aceptan distinta cantidad y/o tipos de parametros y tienen distinta funcionalidad. El tipo de devolucion no puede ser el mismo. El compilador distingue estas operaciones según el tipo y cantidad de parametros.</w:t>
       </w:r>
     </w:p>
     <w:p>
@@ -4015,11 +3815,6 @@
         <w:ind w:left="0" w:right="0" w:hanging="0"/>
         <w:jc w:val="left"/>
         <w:rPr>
-          <w:b/>
-          <w:b/>
-          <w:bCs/>
-          <w:sz w:val="28"/>
-          <w:szCs w:val="28"/>
           <w:highlight w:val="red"/>
         </w:rPr>
       </w:pPr>
@@ -4174,19 +3969,16 @@
         <w:ind w:left="0" w:right="0" w:hanging="0"/>
         <w:jc w:val="left"/>
         <w:rPr>
-          <w:b/>
-          <w:b/>
-          <w:bCs/>
-          <w:sz w:val="28"/>
-          <w:szCs w:val="28"/>
-        </w:rPr>
-      </w:pPr>
-      <w:r>
-        <w:rPr>
-          <w:b/>
-          <w:bCs/>
-          <w:sz w:val="28"/>
-          <w:szCs w:val="28"/>
+          <w:u w:val="single"/>
+        </w:rPr>
+      </w:pPr>
+      <w:r>
+        <w:rPr>
+          <w:b/>
+          <w:bCs/>
+          <w:sz w:val="28"/>
+          <w:szCs w:val="28"/>
+          <w:u w:val="single"/>
         </w:rPr>
         <w:t>Modificadores de visibilidad</w:t>
       </w:r>
@@ -4247,154 +4039,2506 @@
           <w:sz w:val="28"/>
           <w:szCs w:val="28"/>
         </w:rPr>
-        <w:t xml:space="preserve">- defaul: </w:t>
-      </w:r>
-      <w:r>
-        <w:rPr>
-          <w:b w:val="false"/>
-          <w:bCs w:val="false"/>
-          <w:sz w:val="28"/>
-          <w:szCs w:val="28"/>
-        </w:rPr>
-        <w:t>Acceso por defecto. Un elemento s</w:t>
-      </w:r>
-    </w:p>
-    <w:p>
-      <w:pPr>
-        <w:pStyle w:val="Textopreformateado"/>
-        <w:tabs>
-          <w:tab w:val="clear" w:pos="709"/>
-          <w:tab w:val="left" w:pos="10440" w:leader="none"/>
-          <w:tab w:val="left" w:pos="10485" w:leader="none"/>
-        </w:tabs>
-        <w:bidi w:val="0"/>
-        <w:spacing w:before="0" w:after="0"/>
-        <w:ind w:left="0" w:right="0" w:hanging="0"/>
-        <w:jc w:val="left"/>
-        <w:rPr>
-          <w:b/>
-          <w:b/>
-          <w:bCs/>
-          <w:sz w:val="28"/>
-          <w:szCs w:val="28"/>
-        </w:rPr>
-      </w:pPr>
-      <w:r>
-        <w:rPr>
-          <w:b/>
-          <w:bCs/>
-          <w:sz w:val="28"/>
-          <w:szCs w:val="28"/>
-        </w:rPr>
-        <w:t>- public</w:t>
-      </w:r>
-    </w:p>
-    <w:p>
-      <w:pPr>
-        <w:pStyle w:val="Textopreformateado"/>
-        <w:tabs>
-          <w:tab w:val="clear" w:pos="709"/>
-          <w:tab w:val="left" w:pos="10440" w:leader="none"/>
-          <w:tab w:val="left" w:pos="10485" w:leader="none"/>
-        </w:tabs>
-        <w:bidi w:val="0"/>
-        <w:spacing w:before="0" w:after="0"/>
-        <w:ind w:left="0" w:right="0" w:hanging="0"/>
-        <w:jc w:val="left"/>
-        <w:rPr>
-          <w:b/>
-          <w:b/>
-          <w:bCs/>
-          <w:sz w:val="28"/>
-          <w:szCs w:val="28"/>
-        </w:rPr>
-      </w:pPr>
-      <w:r>
-        <w:rPr>
-          <w:b/>
-          <w:bCs/>
-          <w:sz w:val="28"/>
-          <w:szCs w:val="28"/>
-        </w:rPr>
-        <w:t>- private</w:t>
-      </w:r>
-    </w:p>
-    <w:p>
-      <w:pPr>
-        <w:pStyle w:val="Textopreformateado"/>
-        <w:tabs>
-          <w:tab w:val="clear" w:pos="709"/>
-          <w:tab w:val="left" w:pos="10440" w:leader="none"/>
-          <w:tab w:val="left" w:pos="10485" w:leader="none"/>
-        </w:tabs>
-        <w:bidi w:val="0"/>
-        <w:spacing w:before="0" w:after="0"/>
-        <w:ind w:left="0" w:right="0" w:hanging="0"/>
-        <w:jc w:val="left"/>
-        <w:rPr>
-          <w:b/>
-          <w:b/>
-          <w:bCs/>
-          <w:sz w:val="28"/>
-          <w:szCs w:val="28"/>
-        </w:rPr>
-      </w:pPr>
-      <w:r>
-        <w:rPr>
-          <w:b/>
-          <w:bCs/>
-          <w:sz w:val="28"/>
-          <w:szCs w:val="28"/>
-        </w:rPr>
-        <w:t>- protected</w:t>
-      </w:r>
-    </w:p>
-    <w:p>
-      <w:pPr>
-        <w:pStyle w:val="Textopreformateado"/>
-        <w:tabs>
-          <w:tab w:val="clear" w:pos="709"/>
-          <w:tab w:val="left" w:pos="10440" w:leader="none"/>
-          <w:tab w:val="left" w:pos="10485" w:leader="none"/>
-        </w:tabs>
-        <w:bidi w:val="0"/>
-        <w:spacing w:before="0" w:after="0"/>
-        <w:ind w:left="0" w:right="0" w:hanging="0"/>
-        <w:jc w:val="left"/>
-        <w:rPr>
-          <w:sz w:val="28"/>
-          <w:szCs w:val="28"/>
-        </w:rPr>
-      </w:pPr>
-      <w:r>
-        <w:rPr>
-          <w:sz w:val="28"/>
-          <w:szCs w:val="28"/>
-        </w:rPr>
-      </w:r>
-    </w:p>
-    <w:p>
-      <w:pPr>
-        <w:pStyle w:val="Textopreformateado"/>
-        <w:tabs>
-          <w:tab w:val="clear" w:pos="709"/>
-          <w:tab w:val="left" w:pos="10440" w:leader="none"/>
-          <w:tab w:val="left" w:pos="10485" w:leader="none"/>
-        </w:tabs>
-        <w:bidi w:val="0"/>
-        <w:spacing w:before="0" w:after="0"/>
-        <w:ind w:left="0" w:right="0" w:hanging="0"/>
-        <w:jc w:val="left"/>
-        <w:rPr>
-          <w:sz w:val="28"/>
-          <w:szCs w:val="28"/>
-        </w:rPr>
-      </w:pPr>
-      <w:r>
-        <w:rPr>
-          <w:sz w:val="28"/>
-          <w:szCs w:val="28"/>
-        </w:rPr>
+        <w:t xml:space="preserve">- defaul (nivel paquete): </w:t>
+      </w:r>
+      <w:r>
+        <w:rPr>
+          <w:b w:val="false"/>
+          <w:bCs w:val="false"/>
+          <w:sz w:val="28"/>
+          <w:szCs w:val="28"/>
+        </w:rPr>
+        <w:t>Acceso por defecto. Si un elemento clase, metodo o atributo tiene acceso por defecto, solo las clases de su mismo paquete tendran acceso a ellos.</w:t>
+      </w:r>
+    </w:p>
+    <w:p>
+      <w:pPr>
+        <w:pStyle w:val="Textopreformateado"/>
+        <w:tabs>
+          <w:tab w:val="clear" w:pos="709"/>
+          <w:tab w:val="left" w:pos="10440" w:leader="none"/>
+          <w:tab w:val="left" w:pos="10485" w:leader="none"/>
+        </w:tabs>
+        <w:bidi w:val="0"/>
+        <w:spacing w:before="0" w:after="0"/>
+        <w:ind w:left="0" w:right="0" w:hanging="0"/>
+        <w:jc w:val="left"/>
+        <w:rPr>
+          <w:b/>
+          <w:b/>
+          <w:bCs/>
+          <w:sz w:val="28"/>
+          <w:szCs w:val="28"/>
+        </w:rPr>
+      </w:pPr>
+      <w:r>
+        <w:rPr>
+          <w:b/>
+          <w:bCs/>
+          <w:sz w:val="28"/>
+          <w:szCs w:val="28"/>
+        </w:rPr>
+      </w:r>
+    </w:p>
+    <w:p>
+      <w:pPr>
+        <w:pStyle w:val="Textopreformateado"/>
+        <w:tabs>
+          <w:tab w:val="clear" w:pos="709"/>
+          <w:tab w:val="left" w:pos="10440" w:leader="none"/>
+          <w:tab w:val="left" w:pos="10485" w:leader="none"/>
+        </w:tabs>
+        <w:bidi w:val="0"/>
+        <w:spacing w:before="0" w:after="0"/>
+        <w:ind w:left="0" w:right="0" w:hanging="0"/>
+        <w:jc w:val="left"/>
+        <w:rPr>
+          <w:b/>
+          <w:b/>
+          <w:bCs/>
+          <w:sz w:val="28"/>
+          <w:szCs w:val="28"/>
+        </w:rPr>
+      </w:pPr>
+      <w:r>
+        <w:rPr>
+          <w:b/>
+          <w:bCs/>
+          <w:sz w:val="28"/>
+          <w:szCs w:val="28"/>
+        </w:rPr>
+        <w:t>- public:</w:t>
+      </w:r>
+      <w:r>
+        <w:rPr>
+          <w:b w:val="false"/>
+          <w:bCs w:val="false"/>
+          <w:sz w:val="28"/>
+          <w:szCs w:val="28"/>
+        </w:rPr>
+        <w:t xml:space="preserve"> Si un atributo, metodo o clase tiene visivilidad publica, es accedido desde cualquier clase. Tener en cuenta que solo podremos ver lo que esta marcado como publico, si una clase es publica y sus atributos no, solo podremos ver la clase sola. Habria que marcar como publicos los atributos que querramos.</w:t>
+      </w:r>
+    </w:p>
+    <w:p>
+      <w:pPr>
+        <w:pStyle w:val="Textopreformateado"/>
+        <w:tabs>
+          <w:tab w:val="clear" w:pos="709"/>
+          <w:tab w:val="left" w:pos="10440" w:leader="none"/>
+          <w:tab w:val="left" w:pos="10485" w:leader="none"/>
+        </w:tabs>
+        <w:bidi w:val="0"/>
+        <w:spacing w:before="0" w:after="0"/>
+        <w:ind w:left="0" w:right="0" w:hanging="0"/>
+        <w:jc w:val="left"/>
+        <w:rPr>
+          <w:b/>
+          <w:b/>
+          <w:bCs/>
+          <w:sz w:val="28"/>
+          <w:szCs w:val="28"/>
+        </w:rPr>
+      </w:pPr>
+      <w:r>
+        <w:rPr>
+          <w:b/>
+          <w:bCs/>
+          <w:sz w:val="28"/>
+          <w:szCs w:val="28"/>
+        </w:rPr>
+      </w:r>
+    </w:p>
+    <w:p>
+      <w:pPr>
+        <w:pStyle w:val="Textopreformateado"/>
+        <w:tabs>
+          <w:tab w:val="clear" w:pos="709"/>
+          <w:tab w:val="left" w:pos="10440" w:leader="none"/>
+          <w:tab w:val="left" w:pos="10485" w:leader="none"/>
+        </w:tabs>
+        <w:bidi w:val="0"/>
+        <w:spacing w:before="0" w:after="0"/>
+        <w:ind w:left="0" w:right="0" w:hanging="0"/>
+        <w:jc w:val="left"/>
+        <w:rPr>
+          <w:b/>
+          <w:b/>
+          <w:bCs/>
+          <w:sz w:val="28"/>
+          <w:szCs w:val="28"/>
+        </w:rPr>
+      </w:pPr>
+      <w:r>
+        <w:rPr>
+          <w:b/>
+          <w:bCs/>
+          <w:sz w:val="28"/>
+          <w:szCs w:val="28"/>
+        </w:rPr>
+        <w:t xml:space="preserve">- private: </w:t>
+      </w:r>
+      <w:r>
+        <w:rPr>
+          <w:b w:val="false"/>
+          <w:bCs w:val="false"/>
+          <w:sz w:val="28"/>
+          <w:szCs w:val="28"/>
+        </w:rPr>
+        <w:t xml:space="preserve">Solo es aplicable a metodos y atributos. Solo pordra ser accedido por los metodos definidos en la misma clase. Cuando declaramos todos los atributos de un objeto como privado lo estamos </w:t>
+      </w:r>
+      <w:r>
+        <w:rPr>
+          <w:b/>
+          <w:bCs/>
+          <w:sz w:val="28"/>
+          <w:szCs w:val="28"/>
+        </w:rPr>
+        <w:t>encapsulando.</w:t>
+      </w:r>
+      <w:r>
+        <w:rPr>
+          <w:b w:val="false"/>
+          <w:bCs w:val="false"/>
+          <w:sz w:val="28"/>
+          <w:szCs w:val="28"/>
+        </w:rPr>
+        <w:t xml:space="preserve"> Para acceder a atributos privados podemos definir las </w:t>
+      </w:r>
+      <w:r>
+        <w:rPr>
+          <w:b/>
+          <w:bCs/>
+          <w:sz w:val="28"/>
+          <w:szCs w:val="28"/>
+        </w:rPr>
+        <w:t>operaciones</w:t>
+      </w:r>
+      <w:r>
+        <w:rPr>
+          <w:b w:val="false"/>
+          <w:bCs w:val="false"/>
+          <w:sz w:val="28"/>
+          <w:szCs w:val="28"/>
+        </w:rPr>
+        <w:t xml:space="preserve"> </w:t>
+      </w:r>
+      <w:r>
+        <w:rPr>
+          <w:rFonts w:eastAsia="Noto Sans Mono CJK SC" w:cs="Liberation Mono"/>
+          <w:b w:val="false"/>
+          <w:bCs w:val="false"/>
+          <w:color w:val="auto"/>
+          <w:sz w:val="28"/>
+          <w:szCs w:val="28"/>
+          <w:lang w:val="es-AR" w:eastAsia="zh-CN" w:bidi="hi-IN"/>
+        </w:rPr>
+        <w:t>internas</w:t>
+      </w:r>
+      <w:r>
+        <w:rPr>
+          <w:b w:val="false"/>
+          <w:bCs w:val="false"/>
+          <w:sz w:val="28"/>
+          <w:szCs w:val="28"/>
+        </w:rPr>
+        <w:t xml:space="preserve"> del objeto como </w:t>
+      </w:r>
+      <w:r>
+        <w:rPr>
+          <w:b/>
+          <w:bCs/>
+          <w:sz w:val="28"/>
+          <w:szCs w:val="28"/>
+        </w:rPr>
+        <w:t>publicas</w:t>
+      </w:r>
+      <w:r>
+        <w:rPr>
+          <w:b w:val="false"/>
+          <w:bCs w:val="false"/>
+          <w:sz w:val="28"/>
+          <w:szCs w:val="28"/>
+        </w:rPr>
+        <w:t xml:space="preserve"> para acceder entonces a los atributos.</w:t>
+      </w:r>
+    </w:p>
+    <w:p>
+      <w:pPr>
+        <w:pStyle w:val="Textopreformateado"/>
+        <w:tabs>
+          <w:tab w:val="clear" w:pos="709"/>
+          <w:tab w:val="left" w:pos="10440" w:leader="none"/>
+          <w:tab w:val="left" w:pos="10485" w:leader="none"/>
+        </w:tabs>
+        <w:bidi w:val="0"/>
+        <w:spacing w:before="0" w:after="0"/>
+        <w:ind w:left="0" w:right="0" w:hanging="0"/>
+        <w:jc w:val="left"/>
+        <w:rPr>
+          <w:b/>
+          <w:b/>
+          <w:bCs/>
+          <w:sz w:val="28"/>
+          <w:szCs w:val="28"/>
+        </w:rPr>
+      </w:pPr>
+      <w:r>
+        <w:rPr>
+          <w:b/>
+          <w:bCs/>
+          <w:sz w:val="28"/>
+          <w:szCs w:val="28"/>
+        </w:rPr>
+      </w:r>
+    </w:p>
+    <w:p>
+      <w:pPr>
+        <w:pStyle w:val="Textopreformateado"/>
+        <w:tabs>
+          <w:tab w:val="clear" w:pos="709"/>
+          <w:tab w:val="left" w:pos="10440" w:leader="none"/>
+          <w:tab w:val="left" w:pos="10485" w:leader="none"/>
+        </w:tabs>
+        <w:bidi w:val="0"/>
+        <w:spacing w:before="0" w:after="0"/>
+        <w:ind w:left="0" w:right="0" w:hanging="0"/>
+        <w:jc w:val="left"/>
+        <w:rPr>
+          <w:b/>
+          <w:b/>
+          <w:bCs/>
+          <w:sz w:val="28"/>
+          <w:szCs w:val="28"/>
+        </w:rPr>
+      </w:pPr>
+      <w:r>
+        <w:rPr>
+          <w:b/>
+          <w:bCs/>
+          <w:sz w:val="28"/>
+          <w:szCs w:val="28"/>
+        </w:rPr>
+        <w:t xml:space="preserve">- protected: </w:t>
+      </w:r>
+      <w:r>
+        <w:rPr>
+          <w:b w:val="false"/>
+          <w:bCs w:val="false"/>
+          <w:sz w:val="28"/>
+          <w:szCs w:val="28"/>
+        </w:rPr>
+        <w:t xml:space="preserve">Se utiliza en la herencia y es aplicable a atributos y a operaciones. Un atributo o metodo protegido puede ser accedido por cualquier otra clase de su mismo paquete y </w:t>
+      </w:r>
+      <w:r>
+        <w:rPr>
+          <w:b/>
+          <w:bCs/>
+          <w:sz w:val="28"/>
+          <w:szCs w:val="28"/>
+        </w:rPr>
+        <w:t>ademas</w:t>
+      </w:r>
+      <w:r>
+        <w:rPr>
+          <w:b w:val="false"/>
+          <w:bCs w:val="false"/>
+          <w:sz w:val="28"/>
+          <w:szCs w:val="28"/>
+        </w:rPr>
+        <w:t xml:space="preserve"> por cualquier </w:t>
+      </w:r>
+      <w:r>
+        <w:rPr>
+          <w:b/>
+          <w:bCs/>
+          <w:sz w:val="28"/>
+          <w:szCs w:val="28"/>
+        </w:rPr>
+        <w:t>sub clase</w:t>
+      </w:r>
+      <w:r>
+        <w:rPr>
+          <w:b w:val="false"/>
+          <w:bCs w:val="false"/>
+          <w:sz w:val="28"/>
+          <w:szCs w:val="28"/>
+        </w:rPr>
+        <w:t xml:space="preserve"> de ella independientemente del paquete en que se ecuentre. Las subclases pueden acceder a los miembros protegidos a traves de la </w:t>
+      </w:r>
+      <w:r>
+        <w:rPr>
+          <w:b/>
+          <w:bCs/>
+          <w:sz w:val="28"/>
+          <w:szCs w:val="28"/>
+        </w:rPr>
+        <w:t>herencia</w:t>
+      </w:r>
+      <w:r>
+        <w:rPr>
+          <w:b w:val="false"/>
+          <w:bCs w:val="false"/>
+          <w:sz w:val="28"/>
+          <w:szCs w:val="28"/>
+        </w:rPr>
+        <w:t>. Basicamente los metodos protected de una clase padre son accedidos por metodos de una clase hija desde cualquier paquete.</w:t>
+      </w:r>
+    </w:p>
+    <w:p>
+      <w:pPr>
+        <w:pStyle w:val="Textopreformateado"/>
+        <w:tabs>
+          <w:tab w:val="clear" w:pos="709"/>
+          <w:tab w:val="left" w:pos="10440" w:leader="none"/>
+          <w:tab w:val="left" w:pos="10485" w:leader="none"/>
+        </w:tabs>
+        <w:bidi w:val="0"/>
+        <w:spacing w:before="0" w:after="0"/>
+        <w:ind w:left="0" w:right="0" w:hanging="0"/>
+        <w:jc w:val="left"/>
+        <w:rPr>
+          <w:b/>
+          <w:b/>
+          <w:bCs/>
+          <w:sz w:val="28"/>
+          <w:szCs w:val="28"/>
+        </w:rPr>
+      </w:pPr>
+      <w:r>
+        <w:rPr>
+          <w:b/>
+          <w:bCs/>
+          <w:sz w:val="28"/>
+          <w:szCs w:val="28"/>
+        </w:rPr>
+      </w:r>
+    </w:p>
+    <w:p>
+      <w:pPr>
+        <w:pStyle w:val="Textopreformateado"/>
+        <w:tabs>
+          <w:tab w:val="clear" w:pos="709"/>
+          <w:tab w:val="left" w:pos="10440" w:leader="none"/>
+          <w:tab w:val="left" w:pos="10485" w:leader="none"/>
+        </w:tabs>
+        <w:bidi w:val="0"/>
+        <w:spacing w:before="0" w:after="0"/>
+        <w:ind w:left="0" w:right="0" w:hanging="0"/>
+        <w:jc w:val="left"/>
+        <w:rPr>
+          <w:b/>
+          <w:b/>
+          <w:bCs/>
+          <w:sz w:val="28"/>
+          <w:szCs w:val="28"/>
+        </w:rPr>
+      </w:pPr>
+      <w:r>
+        <w:rPr>
+          <w:b/>
+          <w:bCs/>
+          <w:sz w:val="28"/>
+          <w:szCs w:val="28"/>
+        </w:rPr>
+      </w:r>
+    </w:p>
+    <w:p>
+      <w:pPr>
+        <w:pStyle w:val="Textopreformateado"/>
+        <w:tabs>
+          <w:tab w:val="clear" w:pos="709"/>
+          <w:tab w:val="left" w:pos="10440" w:leader="none"/>
+          <w:tab w:val="left" w:pos="10485" w:leader="none"/>
+        </w:tabs>
+        <w:bidi w:val="0"/>
+        <w:spacing w:before="0" w:after="0"/>
+        <w:ind w:left="0" w:right="0" w:hanging="0"/>
+        <w:jc w:val="left"/>
+        <w:rPr>
+          <w:u w:val="single"/>
+        </w:rPr>
+      </w:pPr>
+      <w:r>
+        <w:rPr>
+          <w:b/>
+          <w:bCs/>
+          <w:sz w:val="28"/>
+          <w:szCs w:val="28"/>
+          <w:u w:val="single"/>
+        </w:rPr>
+        <w:t>ENCAPSULAMIENTO</w:t>
+      </w:r>
+    </w:p>
+    <w:p>
+      <w:pPr>
+        <w:pStyle w:val="Textopreformateado"/>
+        <w:tabs>
+          <w:tab w:val="clear" w:pos="709"/>
+          <w:tab w:val="left" w:pos="10440" w:leader="none"/>
+          <w:tab w:val="left" w:pos="10485" w:leader="none"/>
+        </w:tabs>
+        <w:bidi w:val="0"/>
+        <w:spacing w:before="0" w:after="0"/>
+        <w:ind w:left="0" w:right="0" w:hanging="0"/>
+        <w:jc w:val="left"/>
+        <w:rPr>
+          <w:b/>
+          <w:b/>
+          <w:bCs/>
+          <w:sz w:val="28"/>
+          <w:szCs w:val="28"/>
+        </w:rPr>
+      </w:pPr>
+      <w:r>
+        <w:rPr>
+          <w:b/>
+          <w:bCs/>
+          <w:sz w:val="28"/>
+          <w:szCs w:val="28"/>
+        </w:rPr>
+      </w:r>
+    </w:p>
+    <w:p>
+      <w:pPr>
+        <w:pStyle w:val="Textopreformateado"/>
+        <w:tabs>
+          <w:tab w:val="clear" w:pos="709"/>
+          <w:tab w:val="left" w:pos="10440" w:leader="none"/>
+          <w:tab w:val="left" w:pos="10485" w:leader="none"/>
+        </w:tabs>
+        <w:bidi w:val="0"/>
+        <w:spacing w:before="0" w:after="0"/>
+        <w:ind w:left="0" w:right="0" w:hanging="0"/>
+        <w:jc w:val="left"/>
+        <w:rPr>
+          <w:b w:val="false"/>
+          <w:b w:val="false"/>
+          <w:bCs w:val="false"/>
+          <w:sz w:val="28"/>
+          <w:szCs w:val="28"/>
+        </w:rPr>
+      </w:pPr>
+      <w:r>
+        <w:rPr>
+          <w:b w:val="false"/>
+          <w:bCs w:val="false"/>
+          <w:sz w:val="28"/>
+          <w:szCs w:val="28"/>
+        </w:rPr>
+        <w:t>Permite que todo lo referente a un objeto quede aislado dentro de este y solo se pueda acceder a ello a traves de sus metodos.</w:t>
+      </w:r>
+    </w:p>
+    <w:p>
+      <w:pPr>
+        <w:pStyle w:val="Textopreformateado"/>
+        <w:tabs>
+          <w:tab w:val="clear" w:pos="709"/>
+          <w:tab w:val="left" w:pos="10440" w:leader="none"/>
+          <w:tab w:val="left" w:pos="10485" w:leader="none"/>
+        </w:tabs>
+        <w:bidi w:val="0"/>
+        <w:spacing w:before="0" w:after="0"/>
+        <w:ind w:left="0" w:right="0" w:hanging="0"/>
+        <w:jc w:val="left"/>
+        <w:rPr>
+          <w:b w:val="false"/>
+          <w:b w:val="false"/>
+          <w:bCs w:val="false"/>
+          <w:sz w:val="28"/>
+          <w:szCs w:val="28"/>
+        </w:rPr>
+      </w:pPr>
+      <w:r>
+        <w:rPr>
+          <w:b w:val="false"/>
+          <w:bCs w:val="false"/>
+          <w:sz w:val="28"/>
+          <w:szCs w:val="28"/>
+        </w:rPr>
+        <w:t>Los metodos para exponer el objeto al exterior llevan modificador publico y los atributos privado.</w:t>
+      </w:r>
+    </w:p>
+    <w:p>
+      <w:pPr>
+        <w:pStyle w:val="Textopreformateado"/>
+        <w:tabs>
+          <w:tab w:val="clear" w:pos="709"/>
+          <w:tab w:val="left" w:pos="10440" w:leader="none"/>
+          <w:tab w:val="left" w:pos="10485" w:leader="none"/>
+        </w:tabs>
+        <w:bidi w:val="0"/>
+        <w:spacing w:before="0" w:after="0"/>
+        <w:ind w:left="0" w:right="0" w:hanging="0"/>
+        <w:jc w:val="left"/>
+        <w:rPr>
+          <w:b w:val="false"/>
+          <w:b w:val="false"/>
+          <w:bCs w:val="false"/>
+          <w:sz w:val="28"/>
+          <w:szCs w:val="28"/>
+        </w:rPr>
+      </w:pPr>
+      <w:r>
+        <w:rPr>
+          <w:b w:val="false"/>
+          <w:bCs w:val="false"/>
+          <w:sz w:val="28"/>
+          <w:szCs w:val="28"/>
+        </w:rPr>
+      </w:r>
+    </w:p>
+    <w:p>
+      <w:pPr>
+        <w:pStyle w:val="Textopreformateado"/>
+        <w:tabs>
+          <w:tab w:val="clear" w:pos="709"/>
+          <w:tab w:val="left" w:pos="10440" w:leader="none"/>
+          <w:tab w:val="left" w:pos="10485" w:leader="none"/>
+        </w:tabs>
+        <w:bidi w:val="0"/>
+        <w:spacing w:before="0" w:after="0"/>
+        <w:ind w:left="0" w:right="0" w:hanging="0"/>
+        <w:jc w:val="left"/>
+        <w:rPr>
+          <w:b w:val="false"/>
+          <w:b w:val="false"/>
+          <w:bCs w:val="false"/>
+          <w:sz w:val="28"/>
+          <w:szCs w:val="28"/>
+        </w:rPr>
+      </w:pPr>
+      <w:r>
+        <w:rPr>
+          <w:b w:val="false"/>
+          <w:bCs w:val="false"/>
+          <w:sz w:val="28"/>
+          <w:szCs w:val="28"/>
+        </w:rPr>
+        <w:t>Beneficios:</w:t>
+      </w:r>
+    </w:p>
+    <w:p>
+      <w:pPr>
+        <w:pStyle w:val="Textopreformateado"/>
+        <w:tabs>
+          <w:tab w:val="clear" w:pos="709"/>
+          <w:tab w:val="left" w:pos="10440" w:leader="none"/>
+          <w:tab w:val="left" w:pos="10485" w:leader="none"/>
+        </w:tabs>
+        <w:bidi w:val="0"/>
+        <w:spacing w:before="0" w:after="0"/>
+        <w:ind w:left="0" w:right="0" w:hanging="0"/>
+        <w:jc w:val="left"/>
+        <w:rPr>
+          <w:b w:val="false"/>
+          <w:b w:val="false"/>
+          <w:bCs w:val="false"/>
+          <w:sz w:val="28"/>
+          <w:szCs w:val="28"/>
+        </w:rPr>
+      </w:pPr>
+      <w:r>
+        <w:rPr>
+          <w:b w:val="false"/>
+          <w:bCs w:val="false"/>
+          <w:sz w:val="28"/>
+          <w:szCs w:val="28"/>
+        </w:rPr>
+        <w:t xml:space="preserve">- </w:t>
+      </w:r>
+      <w:r>
+        <w:rPr>
+          <w:b/>
+          <w:bCs/>
+          <w:sz w:val="28"/>
+          <w:szCs w:val="28"/>
+        </w:rPr>
+        <w:t>Proteccion de datos sensibles</w:t>
+      </w:r>
+      <w:r>
+        <w:rPr>
+          <w:b w:val="false"/>
+          <w:bCs w:val="false"/>
+          <w:sz w:val="28"/>
+          <w:szCs w:val="28"/>
+        </w:rPr>
+        <w:t>. Los atributos del obj no pueden ser modificados por otras clases u operaciones externas.</w:t>
+      </w:r>
+    </w:p>
+    <w:p>
+      <w:pPr>
+        <w:pStyle w:val="Textopreformateado"/>
+        <w:tabs>
+          <w:tab w:val="clear" w:pos="709"/>
+          <w:tab w:val="left" w:pos="10440" w:leader="none"/>
+          <w:tab w:val="left" w:pos="10485" w:leader="none"/>
+        </w:tabs>
+        <w:bidi w:val="0"/>
+        <w:spacing w:before="0" w:after="0"/>
+        <w:ind w:left="0" w:right="0" w:hanging="0"/>
+        <w:jc w:val="left"/>
+        <w:rPr>
+          <w:b w:val="false"/>
+          <w:b w:val="false"/>
+          <w:bCs w:val="false"/>
+          <w:sz w:val="28"/>
+          <w:szCs w:val="28"/>
+        </w:rPr>
+      </w:pPr>
+      <w:r>
+        <w:rPr>
+          <w:b w:val="false"/>
+          <w:bCs w:val="false"/>
+          <w:sz w:val="28"/>
+          <w:szCs w:val="28"/>
+        </w:rPr>
+      </w:r>
+    </w:p>
+    <w:p>
+      <w:pPr>
+        <w:pStyle w:val="Textopreformateado"/>
+        <w:tabs>
+          <w:tab w:val="clear" w:pos="709"/>
+          <w:tab w:val="left" w:pos="10440" w:leader="none"/>
+          <w:tab w:val="left" w:pos="10485" w:leader="none"/>
+        </w:tabs>
+        <w:bidi w:val="0"/>
+        <w:spacing w:before="0" w:after="0"/>
+        <w:ind w:left="0" w:right="0" w:hanging="0"/>
+        <w:jc w:val="left"/>
+        <w:rPr>
+          <w:b w:val="false"/>
+          <w:b w:val="false"/>
+          <w:bCs w:val="false"/>
+          <w:sz w:val="28"/>
+          <w:szCs w:val="28"/>
+        </w:rPr>
+      </w:pPr>
+      <w:r>
+        <w:rPr>
+          <w:b w:val="false"/>
+          <w:bCs w:val="false"/>
+          <w:sz w:val="28"/>
+          <w:szCs w:val="28"/>
+        </w:rPr>
+        <w:t xml:space="preserve">- </w:t>
+      </w:r>
+      <w:r>
+        <w:rPr>
+          <w:b/>
+          <w:bCs/>
+          <w:sz w:val="28"/>
+          <w:szCs w:val="28"/>
+        </w:rPr>
+        <w:t>Facilidad y flexibilidad en el mantenimiento</w:t>
+      </w:r>
+      <w:r>
+        <w:rPr>
+          <w:b w:val="false"/>
+          <w:bCs w:val="false"/>
+          <w:sz w:val="28"/>
+          <w:szCs w:val="28"/>
+        </w:rPr>
+        <w:t xml:space="preserve"> de apps. Solo tenemos que modificar los metodos, asi no aleramos a otros objetos relacionados.</w:t>
+      </w:r>
+    </w:p>
+    <w:p>
+      <w:pPr>
+        <w:pStyle w:val="Textopreformateado"/>
+        <w:tabs>
+          <w:tab w:val="clear" w:pos="709"/>
+          <w:tab w:val="left" w:pos="10440" w:leader="none"/>
+          <w:tab w:val="left" w:pos="10485" w:leader="none"/>
+        </w:tabs>
+        <w:bidi w:val="0"/>
+        <w:spacing w:before="0" w:after="0"/>
+        <w:ind w:left="0" w:right="0" w:hanging="0"/>
+        <w:jc w:val="left"/>
+        <w:rPr>
+          <w:b w:val="false"/>
+          <w:b w:val="false"/>
+          <w:bCs w:val="false"/>
+          <w:sz w:val="28"/>
+          <w:szCs w:val="28"/>
+        </w:rPr>
+      </w:pPr>
+      <w:r>
+        <w:rPr>
+          <w:b w:val="false"/>
+          <w:bCs w:val="false"/>
+          <w:sz w:val="28"/>
+          <w:szCs w:val="28"/>
+        </w:rPr>
+      </w:r>
+    </w:p>
+    <w:p>
+      <w:pPr>
+        <w:pStyle w:val="Textopreformateado"/>
+        <w:tabs>
+          <w:tab w:val="clear" w:pos="709"/>
+          <w:tab w:val="left" w:pos="10440" w:leader="none"/>
+          <w:tab w:val="left" w:pos="10485" w:leader="none"/>
+        </w:tabs>
+        <w:bidi w:val="0"/>
+        <w:spacing w:before="0" w:after="0"/>
+        <w:ind w:left="0" w:right="0" w:hanging="0"/>
+        <w:jc w:val="left"/>
+        <w:rPr>
+          <w:b w:val="false"/>
+          <w:b w:val="false"/>
+          <w:bCs w:val="false"/>
+          <w:sz w:val="28"/>
+          <w:szCs w:val="28"/>
+        </w:rPr>
+      </w:pPr>
+      <w:r>
+        <w:rPr>
+          <w:b w:val="false"/>
+          <w:bCs w:val="false"/>
+          <w:sz w:val="28"/>
+          <w:szCs w:val="28"/>
+        </w:rPr>
+      </w:r>
+    </w:p>
+    <w:p>
+      <w:pPr>
+        <w:pStyle w:val="Textopreformateado"/>
+        <w:tabs>
+          <w:tab w:val="clear" w:pos="709"/>
+          <w:tab w:val="left" w:pos="10440" w:leader="none"/>
+          <w:tab w:val="left" w:pos="10485" w:leader="none"/>
+        </w:tabs>
+        <w:bidi w:val="0"/>
+        <w:spacing w:before="0" w:after="0"/>
+        <w:ind w:left="0" w:right="0" w:hanging="0"/>
+        <w:jc w:val="left"/>
+        <w:rPr/>
+      </w:pPr>
+      <w:r>
+        <w:rPr>
+          <w:b/>
+          <w:bCs/>
+          <w:sz w:val="28"/>
+          <w:szCs w:val="28"/>
+          <w:u w:val="single"/>
+        </w:rPr>
+        <w:t>GETTERS Y SETTERS</w:t>
+      </w:r>
+      <w:r>
+        <w:rPr>
+          <w:b/>
+          <w:bCs/>
+          <w:color w:val="000000"/>
+          <w:sz w:val="28"/>
+          <w:szCs w:val="28"/>
+        </w:rPr>
+        <w:t xml:space="preserve">   </w:t>
+      </w:r>
+      <w:r>
+        <w:rPr>
+          <w:b w:val="false"/>
+          <w:bCs w:val="false"/>
+          <w:color w:val="000000"/>
+          <w:sz w:val="24"/>
+          <w:szCs w:val="24"/>
+        </w:rPr>
+        <w:t>(Minutuo 19 clase 3)</w:t>
+      </w:r>
+    </w:p>
+    <w:p>
+      <w:pPr>
+        <w:pStyle w:val="Textopreformateado"/>
+        <w:tabs>
+          <w:tab w:val="clear" w:pos="709"/>
+          <w:tab w:val="left" w:pos="10440" w:leader="none"/>
+          <w:tab w:val="left" w:pos="10485" w:leader="none"/>
+        </w:tabs>
+        <w:bidi w:val="0"/>
+        <w:spacing w:before="0" w:after="0"/>
+        <w:ind w:left="0" w:right="0" w:hanging="0"/>
+        <w:jc w:val="left"/>
+        <w:rPr>
+          <w:b w:val="false"/>
+          <w:b w:val="false"/>
+          <w:bCs w:val="false"/>
+          <w:sz w:val="28"/>
+          <w:szCs w:val="28"/>
+        </w:rPr>
+      </w:pPr>
+      <w:r>
+        <w:rPr>
+          <w:b w:val="false"/>
+          <w:bCs w:val="false"/>
+          <w:sz w:val="28"/>
+          <w:szCs w:val="28"/>
+        </w:rPr>
+      </w:r>
+    </w:p>
+    <w:p>
+      <w:pPr>
+        <w:pStyle w:val="Textopreformateado"/>
+        <w:tabs>
+          <w:tab w:val="clear" w:pos="709"/>
+          <w:tab w:val="left" w:pos="10440" w:leader="none"/>
+          <w:tab w:val="left" w:pos="10485" w:leader="none"/>
+        </w:tabs>
+        <w:bidi w:val="0"/>
+        <w:spacing w:before="0" w:after="0"/>
+        <w:ind w:left="0" w:right="0" w:hanging="0"/>
+        <w:jc w:val="left"/>
+        <w:rPr>
+          <w:b/>
+          <w:b/>
+          <w:bCs/>
+        </w:rPr>
+      </w:pPr>
+      <w:r>
+        <w:rPr>
+          <w:b/>
+          <w:bCs/>
+        </w:rPr>
+      </w:r>
+    </w:p>
+    <w:p>
+      <w:pPr>
+        <w:pStyle w:val="Textopreformateado"/>
+        <w:tabs>
+          <w:tab w:val="clear" w:pos="709"/>
+          <w:tab w:val="left" w:pos="10440" w:leader="none"/>
+          <w:tab w:val="left" w:pos="10485" w:leader="none"/>
+        </w:tabs>
+        <w:bidi w:val="0"/>
+        <w:spacing w:before="0" w:after="0"/>
+        <w:ind w:left="0" w:right="0" w:hanging="0"/>
+        <w:jc w:val="left"/>
+        <w:rPr>
+          <w:b/>
+          <w:b/>
+          <w:bCs/>
+          <w:sz w:val="28"/>
+          <w:szCs w:val="28"/>
+        </w:rPr>
+      </w:pPr>
+      <w:r>
+        <w:rPr>
+          <w:b w:val="false"/>
+          <w:bCs w:val="false"/>
+          <w:sz w:val="28"/>
+          <w:szCs w:val="28"/>
+        </w:rPr>
+        <w:t xml:space="preserve">- </w:t>
+      </w:r>
+      <w:r>
+        <w:rPr>
+          <w:rFonts w:eastAsia="Noto Sans Mono CJK SC" w:cs="Liberation Mono"/>
+          <w:b/>
+          <w:bCs/>
+          <w:color w:val="auto"/>
+          <w:kern w:val="0"/>
+          <w:sz w:val="28"/>
+          <w:szCs w:val="28"/>
+          <w:lang w:val="es-AR" w:eastAsia="zh-CN" w:bidi="hi-IN"/>
+        </w:rPr>
+        <w:t>setter</w:t>
+      </w:r>
+      <w:r>
+        <w:rPr>
+          <w:rFonts w:eastAsia="Noto Sans Mono CJK SC" w:cs="Liberation Mono"/>
+          <w:b/>
+          <w:bCs/>
+          <w:color w:val="auto"/>
+          <w:sz w:val="28"/>
+          <w:szCs w:val="28"/>
+          <w:lang w:val="es-AR" w:eastAsia="zh-CN" w:bidi="hi-IN"/>
+        </w:rPr>
+        <w:t xml:space="preserve">: </w:t>
+      </w:r>
+      <w:r>
+        <w:rPr>
+          <w:rFonts w:eastAsia="Noto Sans Mono CJK SC" w:cs="Liberation Mono"/>
+          <w:b w:val="false"/>
+          <w:bCs w:val="false"/>
+          <w:color w:val="auto"/>
+          <w:sz w:val="28"/>
+          <w:szCs w:val="28"/>
+          <w:lang w:val="es-AR" w:eastAsia="zh-CN" w:bidi="hi-IN"/>
+        </w:rPr>
+        <w:t>Es un “metodo” que no retorna nada y posee como argumento cuyo tipo de dato es igual al del atributo que trata. Lo que hace es asignar el valor del parametro al atributo correspondiente.</w:t>
+      </w:r>
+    </w:p>
+    <w:p>
+      <w:pPr>
+        <w:pStyle w:val="Textopreformateado"/>
+        <w:tabs>
+          <w:tab w:val="clear" w:pos="709"/>
+          <w:tab w:val="left" w:pos="10440" w:leader="none"/>
+          <w:tab w:val="left" w:pos="10485" w:leader="none"/>
+        </w:tabs>
+        <w:bidi w:val="0"/>
+        <w:spacing w:before="0" w:after="0"/>
+        <w:ind w:left="0" w:right="0" w:hanging="0"/>
+        <w:jc w:val="left"/>
+        <w:rPr>
+          <w:b/>
+          <w:b/>
+          <w:bCs/>
+        </w:rPr>
+      </w:pPr>
+      <w:r>
+        <w:rPr>
+          <w:b/>
+          <w:bCs/>
+        </w:rPr>
+      </w:r>
+    </w:p>
+    <w:p>
+      <w:pPr>
+        <w:pStyle w:val="Textopreformateado"/>
+        <w:tabs>
+          <w:tab w:val="clear" w:pos="709"/>
+          <w:tab w:val="left" w:pos="10440" w:leader="none"/>
+          <w:tab w:val="left" w:pos="10485" w:leader="none"/>
+        </w:tabs>
+        <w:bidi w:val="0"/>
+        <w:spacing w:before="0" w:after="0"/>
+        <w:ind w:left="0" w:right="0" w:hanging="0"/>
+        <w:jc w:val="left"/>
+        <w:rPr>
+          <w:b/>
+          <w:b/>
+          <w:bCs/>
+          <w:sz w:val="28"/>
+          <w:szCs w:val="28"/>
+        </w:rPr>
+      </w:pPr>
+      <w:r>
+        <w:rPr>
+          <w:b w:val="false"/>
+          <w:bCs w:val="false"/>
+          <w:sz w:val="28"/>
+          <w:szCs w:val="28"/>
+        </w:rPr>
+        <w:t xml:space="preserve">- </w:t>
+      </w:r>
+      <w:r>
+        <w:rPr>
+          <w:rFonts w:eastAsia="Noto Sans Mono CJK SC" w:cs="Liberation Mono"/>
+          <w:b/>
+          <w:bCs/>
+          <w:color w:val="auto"/>
+          <w:kern w:val="0"/>
+          <w:sz w:val="28"/>
+          <w:szCs w:val="28"/>
+          <w:lang w:val="es-AR" w:eastAsia="zh-CN" w:bidi="hi-IN"/>
+        </w:rPr>
+        <w:t>getter</w:t>
+      </w:r>
+      <w:r>
+        <w:rPr>
+          <w:rFonts w:eastAsia="Noto Sans Mono CJK SC" w:cs="Liberation Mono"/>
+          <w:b/>
+          <w:bCs/>
+          <w:color w:val="auto"/>
+          <w:sz w:val="28"/>
+          <w:szCs w:val="28"/>
+          <w:lang w:val="es-AR" w:eastAsia="zh-CN" w:bidi="hi-IN"/>
+        </w:rPr>
+        <w:t xml:space="preserve">: </w:t>
+      </w:r>
+      <w:r>
+        <w:rPr>
+          <w:rFonts w:eastAsia="Noto Sans Mono CJK SC" w:cs="Liberation Mono"/>
+          <w:b w:val="false"/>
+          <w:bCs w:val="false"/>
+          <w:color w:val="auto"/>
+          <w:kern w:val="0"/>
+          <w:sz w:val="28"/>
+          <w:szCs w:val="28"/>
+          <w:lang w:val="es-AR" w:eastAsia="zh-CN" w:bidi="hi-IN"/>
+        </w:rPr>
+        <w:t>No posee atributo alguno pero devuelve un dato. Lo que hace es resolver el valor del atributo correspondiente.</w:t>
+      </w:r>
+    </w:p>
+    <w:p>
+      <w:pPr>
+        <w:pStyle w:val="Textopreformateado"/>
+        <w:tabs>
+          <w:tab w:val="clear" w:pos="709"/>
+          <w:tab w:val="left" w:pos="10440" w:leader="none"/>
+          <w:tab w:val="left" w:pos="10485" w:leader="none"/>
+        </w:tabs>
+        <w:bidi w:val="0"/>
+        <w:spacing w:before="0" w:after="0"/>
+        <w:ind w:left="0" w:right="0" w:hanging="0"/>
+        <w:jc w:val="left"/>
+        <w:rPr>
+          <w:b/>
+          <w:b/>
+          <w:bCs/>
+          <w:sz w:val="28"/>
+          <w:szCs w:val="28"/>
+        </w:rPr>
+      </w:pPr>
+      <w:r>
+        <w:rPr/>
+      </w:r>
+    </w:p>
+    <w:p>
+      <w:pPr>
+        <w:pStyle w:val="Textopreformateado"/>
+        <w:tabs>
+          <w:tab w:val="clear" w:pos="709"/>
+          <w:tab w:val="left" w:pos="10440" w:leader="none"/>
+          <w:tab w:val="left" w:pos="10485" w:leader="none"/>
+        </w:tabs>
+        <w:bidi w:val="0"/>
+        <w:spacing w:before="0" w:after="0"/>
+        <w:ind w:left="0" w:right="0" w:hanging="0"/>
+        <w:jc w:val="left"/>
+        <w:rPr>
+          <w:b/>
+          <w:b/>
+          <w:bCs/>
+          <w:sz w:val="28"/>
+          <w:szCs w:val="28"/>
+        </w:rPr>
+      </w:pPr>
+      <w:r>
+        <w:rPr/>
+      </w:r>
+    </w:p>
+    <w:p>
+      <w:pPr>
+        <w:pStyle w:val="Textopreformateado"/>
+        <w:tabs>
+          <w:tab w:val="clear" w:pos="709"/>
+          <w:tab w:val="left" w:pos="10440" w:leader="none"/>
+          <w:tab w:val="left" w:pos="10485" w:leader="none"/>
+        </w:tabs>
+        <w:bidi w:val="0"/>
+        <w:spacing w:before="0" w:after="0"/>
+        <w:ind w:left="0" w:right="0" w:hanging="0"/>
+        <w:jc w:val="left"/>
+        <w:rPr>
+          <w:b/>
+          <w:b/>
+          <w:bCs/>
+          <w:sz w:val="28"/>
+          <w:szCs w:val="28"/>
+        </w:rPr>
+      </w:pPr>
+      <w:r>
+        <w:rPr>
+          <w:rFonts w:eastAsia="Noto Sans Mono CJK SC" w:cs="Liberation Mono"/>
+          <w:b w:val="false"/>
+          <w:bCs w:val="false"/>
+          <w:color w:val="auto"/>
+          <w:kern w:val="0"/>
+          <w:sz w:val="28"/>
+          <w:szCs w:val="28"/>
+          <w:lang w:val="es-AR" w:eastAsia="zh-CN" w:bidi="hi-IN"/>
+        </w:rPr>
+        <w:t xml:space="preserve">En la misma clase se define un get y un set por cada atributo con igual tipo de dato. </w:t>
+      </w:r>
+      <w:r>
+        <w:rPr>
+          <w:rFonts w:eastAsia="Noto Sans Mono CJK SC" w:cs="Liberation Mono"/>
+          <w:b w:val="false"/>
+          <w:bCs w:val="false"/>
+          <w:color w:val="auto"/>
+          <w:kern w:val="0"/>
+          <w:sz w:val="28"/>
+          <w:szCs w:val="28"/>
+          <w:lang w:val="es-AR" w:eastAsia="zh-CN" w:bidi="hi-IN"/>
+        </w:rPr>
+        <w:t>El ser recibe un parametro y el get recibe un valor. Basicamente, con los setters accedemos al atributo del objeto enviando un parametro, para modificarlo/inicializarlo. Y con el getter los usamos en los metodos para acceder al valor del atributo establecido con el setter.</w:t>
+      </w:r>
+    </w:p>
+    <w:p>
+      <w:pPr>
+        <w:pStyle w:val="Textopreformateado"/>
+        <w:tabs>
+          <w:tab w:val="clear" w:pos="709"/>
+          <w:tab w:val="left" w:pos="10440" w:leader="none"/>
+          <w:tab w:val="left" w:pos="10485" w:leader="none"/>
+        </w:tabs>
+        <w:bidi w:val="0"/>
+        <w:spacing w:before="0" w:after="0"/>
+        <w:ind w:left="0" w:right="0" w:hanging="0"/>
+        <w:jc w:val="left"/>
+        <w:rPr>
+          <w:b/>
+          <w:b/>
+          <w:bCs/>
+          <w:sz w:val="28"/>
+          <w:szCs w:val="28"/>
+        </w:rPr>
+      </w:pPr>
+      <w:r>
+        <w:rPr/>
+      </w:r>
+    </w:p>
+    <w:p>
+      <w:pPr>
+        <w:pStyle w:val="Textopreformateado"/>
+        <w:tabs>
+          <w:tab w:val="clear" w:pos="709"/>
+          <w:tab w:val="left" w:pos="10440" w:leader="none"/>
+          <w:tab w:val="left" w:pos="10485" w:leader="none"/>
+        </w:tabs>
+        <w:bidi w:val="0"/>
+        <w:spacing w:before="0" w:after="0"/>
+        <w:ind w:left="0" w:right="0" w:hanging="0"/>
+        <w:jc w:val="left"/>
+        <w:rPr>
+          <w:b/>
+          <w:b/>
+          <w:bCs/>
+          <w:sz w:val="28"/>
+          <w:szCs w:val="28"/>
+        </w:rPr>
+      </w:pPr>
+      <w:r>
+        <w:rPr>
+          <w:rFonts w:eastAsia="Noto Sans Mono CJK SC" w:cs="Liberation Mono"/>
+          <w:b w:val="false"/>
+          <w:bCs w:val="false"/>
+          <w:color w:val="auto"/>
+          <w:kern w:val="0"/>
+          <w:sz w:val="28"/>
+          <w:szCs w:val="28"/>
+          <w:lang w:val="es-AR" w:eastAsia="zh-CN" w:bidi="hi-IN"/>
+        </w:rPr>
+        <w:t>En UML tenemos,</w:t>
+      </w:r>
+    </w:p>
+    <w:p>
+      <w:pPr>
+        <w:pStyle w:val="Textopreformateado"/>
+        <w:tabs>
+          <w:tab w:val="clear" w:pos="709"/>
+          <w:tab w:val="left" w:pos="10440" w:leader="none"/>
+          <w:tab w:val="left" w:pos="10485" w:leader="none"/>
+        </w:tabs>
+        <w:bidi w:val="0"/>
+        <w:spacing w:before="0" w:after="0"/>
+        <w:ind w:left="0" w:right="0" w:hanging="0"/>
+        <w:jc w:val="left"/>
+        <w:rPr>
+          <w:b/>
+          <w:b/>
+          <w:bCs/>
+          <w:sz w:val="28"/>
+          <w:szCs w:val="28"/>
+        </w:rPr>
+      </w:pPr>
+      <w:r>
+        <w:rPr/>
+      </w:r>
+    </w:p>
+    <w:p>
+      <w:pPr>
+        <w:pStyle w:val="Textopreformateado"/>
+        <w:tabs>
+          <w:tab w:val="clear" w:pos="709"/>
+          <w:tab w:val="left" w:pos="10440" w:leader="none"/>
+          <w:tab w:val="left" w:pos="10485" w:leader="none"/>
+        </w:tabs>
+        <w:bidi w:val="0"/>
+        <w:spacing w:before="0" w:after="0"/>
+        <w:ind w:left="0" w:right="0" w:hanging="0"/>
+        <w:jc w:val="left"/>
+        <w:rPr>
+          <w:u w:val="single"/>
+        </w:rPr>
+      </w:pPr>
+      <w:r>
+        <w:rPr>
+          <w:rFonts w:eastAsia="Noto Sans Mono CJK SC" w:cs="Liberation Mono"/>
+          <w:b w:val="false"/>
+          <w:bCs w:val="false"/>
+          <w:color w:val="auto"/>
+          <w:kern w:val="0"/>
+          <w:sz w:val="28"/>
+          <w:szCs w:val="28"/>
+          <w:u w:val="single"/>
+          <w:lang w:val="es-AR" w:eastAsia="zh-CN" w:bidi="hi-IN"/>
+        </w:rPr>
+        <w:t>Clase</w:t>
+      </w:r>
+    </w:p>
+    <w:p>
+      <w:pPr>
+        <w:pStyle w:val="Textopreformateado"/>
+        <w:tabs>
+          <w:tab w:val="clear" w:pos="709"/>
+          <w:tab w:val="left" w:pos="10440" w:leader="none"/>
+          <w:tab w:val="left" w:pos="10485" w:leader="none"/>
+        </w:tabs>
+        <w:bidi w:val="0"/>
+        <w:spacing w:before="0" w:after="0"/>
+        <w:ind w:left="0" w:right="0" w:hanging="0"/>
+        <w:jc w:val="left"/>
+        <w:rPr>
+          <w:b/>
+          <w:b/>
+          <w:bCs/>
+          <w:sz w:val="28"/>
+          <w:szCs w:val="28"/>
+        </w:rPr>
+      </w:pPr>
+      <w:r>
+        <w:rPr>
+          <w:rFonts w:eastAsia="Noto Sans Mono CJK SC" w:cs="Liberation Mono"/>
+          <w:b w:val="false"/>
+          <w:bCs w:val="false"/>
+          <w:color w:val="auto"/>
+          <w:kern w:val="0"/>
+          <w:sz w:val="28"/>
+          <w:szCs w:val="28"/>
+          <w:lang w:val="es-AR" w:eastAsia="zh-CN" w:bidi="hi-IN"/>
+        </w:rPr>
+        <w:t>atributos</w:t>
+      </w:r>
+    </w:p>
+    <w:p>
+      <w:pPr>
+        <w:pStyle w:val="Textopreformateado"/>
+        <w:tabs>
+          <w:tab w:val="clear" w:pos="709"/>
+          <w:tab w:val="left" w:pos="10440" w:leader="none"/>
+          <w:tab w:val="left" w:pos="10485" w:leader="none"/>
+        </w:tabs>
+        <w:bidi w:val="0"/>
+        <w:spacing w:before="0" w:after="0"/>
+        <w:ind w:left="0" w:right="0" w:hanging="0"/>
+        <w:jc w:val="left"/>
+        <w:rPr>
+          <w:b/>
+          <w:b/>
+          <w:bCs/>
+          <w:sz w:val="28"/>
+          <w:szCs w:val="28"/>
+        </w:rPr>
+      </w:pPr>
+      <w:r>
+        <w:rPr>
+          <w:rFonts w:eastAsia="Noto Sans Mono CJK SC" w:cs="Liberation Mono"/>
+          <w:b w:val="false"/>
+          <w:bCs w:val="false"/>
+          <w:color w:val="auto"/>
+          <w:kern w:val="0"/>
+          <w:sz w:val="28"/>
+          <w:szCs w:val="28"/>
+          <w:lang w:val="es-AR" w:eastAsia="zh-CN" w:bidi="hi-IN"/>
+        </w:rPr>
+        <w:t>metodos</w:t>
+      </w:r>
+    </w:p>
+    <w:p>
+      <w:pPr>
+        <w:pStyle w:val="Textopreformateado"/>
+        <w:tabs>
+          <w:tab w:val="clear" w:pos="709"/>
+          <w:tab w:val="left" w:pos="10440" w:leader="none"/>
+          <w:tab w:val="left" w:pos="10485" w:leader="none"/>
+        </w:tabs>
+        <w:bidi w:val="0"/>
+        <w:spacing w:before="0" w:after="0"/>
+        <w:ind w:left="0" w:right="0" w:hanging="0"/>
+        <w:jc w:val="left"/>
+        <w:rPr>
+          <w:b/>
+          <w:b/>
+          <w:bCs/>
+          <w:sz w:val="28"/>
+          <w:szCs w:val="28"/>
+        </w:rPr>
+      </w:pPr>
+      <w:r>
+        <w:rPr>
+          <w:rFonts w:eastAsia="Noto Sans Mono CJK SC" w:cs="Liberation Mono"/>
+          <w:b w:val="false"/>
+          <w:bCs w:val="false"/>
+          <w:color w:val="auto"/>
+          <w:kern w:val="0"/>
+          <w:sz w:val="28"/>
+          <w:szCs w:val="28"/>
+          <w:lang w:val="es-AR" w:eastAsia="zh-CN" w:bidi="hi-IN"/>
+        </w:rPr>
+        <w:t>setter</w:t>
+      </w:r>
+    </w:p>
+    <w:p>
+      <w:pPr>
+        <w:pStyle w:val="Textopreformateado"/>
+        <w:tabs>
+          <w:tab w:val="clear" w:pos="709"/>
+          <w:tab w:val="left" w:pos="10440" w:leader="none"/>
+          <w:tab w:val="left" w:pos="10485" w:leader="none"/>
+        </w:tabs>
+        <w:bidi w:val="0"/>
+        <w:spacing w:before="0" w:after="0"/>
+        <w:ind w:left="0" w:right="0" w:hanging="0"/>
+        <w:jc w:val="left"/>
+        <w:rPr>
+          <w:b/>
+          <w:b/>
+          <w:bCs/>
+          <w:sz w:val="28"/>
+          <w:szCs w:val="28"/>
+        </w:rPr>
+      </w:pPr>
+      <w:r>
+        <w:rPr>
+          <w:rFonts w:eastAsia="Noto Sans Mono CJK SC" w:cs="Liberation Mono"/>
+          <w:b w:val="false"/>
+          <w:bCs w:val="false"/>
+          <w:color w:val="auto"/>
+          <w:kern w:val="0"/>
+          <w:sz w:val="28"/>
+          <w:szCs w:val="28"/>
+          <w:lang w:val="es-AR" w:eastAsia="zh-CN" w:bidi="hi-IN"/>
+        </w:rPr>
+        <w:t>getter</w:t>
+      </w:r>
+    </w:p>
+    <w:p>
+      <w:pPr>
+        <w:pStyle w:val="Textopreformateado"/>
+        <w:tabs>
+          <w:tab w:val="clear" w:pos="709"/>
+          <w:tab w:val="left" w:pos="10440" w:leader="none"/>
+          <w:tab w:val="left" w:pos="10485" w:leader="none"/>
+        </w:tabs>
+        <w:bidi w:val="0"/>
+        <w:spacing w:before="0" w:after="0"/>
+        <w:ind w:left="0" w:right="0" w:hanging="0"/>
+        <w:jc w:val="left"/>
+        <w:rPr>
+          <w:b/>
+          <w:b/>
+          <w:bCs/>
+        </w:rPr>
+      </w:pPr>
+      <w:r>
+        <w:rPr>
+          <w:b/>
+          <w:bCs/>
+        </w:rPr>
+      </w:r>
+    </w:p>
+    <w:p>
+      <w:pPr>
+        <w:pStyle w:val="Textopreformateado"/>
+        <w:tabs>
+          <w:tab w:val="clear" w:pos="709"/>
+          <w:tab w:val="left" w:pos="10440" w:leader="none"/>
+          <w:tab w:val="left" w:pos="10485" w:leader="none"/>
+        </w:tabs>
+        <w:bidi w:val="0"/>
+        <w:spacing w:before="0" w:after="0"/>
+        <w:ind w:left="0" w:right="0" w:hanging="0"/>
+        <w:jc w:val="left"/>
+        <w:rPr>
+          <w:sz w:val="28"/>
+          <w:szCs w:val="28"/>
+        </w:rPr>
+      </w:pPr>
+      <w:r>
+        <w:rPr>
+          <w:sz w:val="28"/>
+          <w:szCs w:val="28"/>
+        </w:rPr>
+      </w:r>
+    </w:p>
+    <w:p>
+      <w:pPr>
+        <w:pStyle w:val="Textopreformateado"/>
+        <w:tabs>
+          <w:tab w:val="clear" w:pos="709"/>
+          <w:tab w:val="left" w:pos="10440" w:leader="none"/>
+          <w:tab w:val="left" w:pos="10485" w:leader="none"/>
+        </w:tabs>
+        <w:bidi w:val="0"/>
+        <w:spacing w:before="0" w:after="0"/>
+        <w:ind w:left="0" w:right="0" w:hanging="0"/>
+        <w:jc w:val="left"/>
+        <w:rPr>
+          <w:rFonts w:ascii="Liberation Mono" w:hAnsi="Liberation Mono" w:eastAsia="Noto Sans Mono CJK SC" w:cs="Liberation Mono"/>
+          <w:b/>
+          <w:b/>
+          <w:bCs/>
+          <w:color w:val="auto"/>
+          <w:kern w:val="0"/>
+          <w:sz w:val="28"/>
+          <w:szCs w:val="28"/>
+          <w:highlight w:val="red"/>
+          <w:lang w:val="es-AR" w:eastAsia="zh-CN" w:bidi="hi-IN"/>
+        </w:rPr>
+      </w:pPr>
+      <w:r>
+        <w:rPr>
+          <w:rFonts w:eastAsia="Noto Sans Mono CJK SC" w:cs="Liberation Mono"/>
+          <w:b/>
+          <w:bCs/>
+          <w:color w:val="000000"/>
+          <w:kern w:val="0"/>
+          <w:sz w:val="28"/>
+          <w:szCs w:val="28"/>
+          <w:highlight w:val="red"/>
+          <w:lang w:val="es-AR" w:eastAsia="zh-CN" w:bidi="hi-IN"/>
+        </w:rPr>
+        <w:t>CONSTRUCTORES</w:t>
+      </w:r>
+    </w:p>
+    <w:p>
+      <w:pPr>
+        <w:pStyle w:val="Textopreformateado"/>
+        <w:tabs>
+          <w:tab w:val="clear" w:pos="709"/>
+          <w:tab w:val="left" w:pos="10440" w:leader="none"/>
+          <w:tab w:val="left" w:pos="10485" w:leader="none"/>
+        </w:tabs>
+        <w:bidi w:val="0"/>
+        <w:spacing w:before="0" w:after="0"/>
+        <w:ind w:left="0" w:right="0" w:hanging="0"/>
+        <w:jc w:val="left"/>
+        <w:rPr>
+          <w:sz w:val="28"/>
+          <w:szCs w:val="28"/>
+        </w:rPr>
+      </w:pPr>
+      <w:r>
+        <w:rPr/>
+      </w:r>
+    </w:p>
+    <w:p>
+      <w:pPr>
+        <w:pStyle w:val="Textopreformateado"/>
+        <w:tabs>
+          <w:tab w:val="clear" w:pos="709"/>
+          <w:tab w:val="left" w:pos="10440" w:leader="none"/>
+          <w:tab w:val="left" w:pos="10485" w:leader="none"/>
+        </w:tabs>
+        <w:bidi w:val="0"/>
+        <w:spacing w:before="0" w:after="0"/>
+        <w:ind w:left="0" w:right="0" w:hanging="0"/>
+        <w:jc w:val="left"/>
+        <w:rPr>
+          <w:sz w:val="28"/>
+          <w:szCs w:val="28"/>
+        </w:rPr>
+      </w:pPr>
+      <w:r>
+        <w:rPr/>
+      </w:r>
+    </w:p>
+    <w:p>
+      <w:pPr>
+        <w:pStyle w:val="Normal"/>
+        <w:tabs>
+          <w:tab w:val="clear" w:pos="709"/>
+          <w:tab w:val="left" w:pos="10440" w:leader="none"/>
+          <w:tab w:val="left" w:pos="10485" w:leader="none"/>
+        </w:tabs>
+        <w:bidi w:val="0"/>
+        <w:spacing w:before="0" w:after="0"/>
+        <w:ind w:left="0" w:right="0" w:hanging="0"/>
+        <w:jc w:val="left"/>
+        <w:rPr>
+          <w:b/>
+          <w:b/>
+          <w:bCs/>
+          <w:sz w:val="28"/>
+          <w:szCs w:val="28"/>
+        </w:rPr>
+      </w:pPr>
+      <w:r>
+        <w:rPr>
+          <w:rFonts w:eastAsia="Noto Sans Mono CJK SC" w:cs="Liberation Mono" w:ascii="Liberation Mono" w:hAnsi="Liberation Mono"/>
+          <w:b w:val="false"/>
+          <w:bCs w:val="false"/>
+          <w:color w:val="auto"/>
+          <w:kern w:val="0"/>
+          <w:sz w:val="28"/>
+          <w:szCs w:val="28"/>
+          <w:lang w:val="es-AR" w:eastAsia="zh-CN" w:bidi="hi-IN"/>
+        </w:rPr>
+        <w:t xml:space="preserve">- Los objetos son construidos a partir de una clase </w:t>
+      </w:r>
+      <w:r>
+        <w:rPr>
+          <w:rFonts w:eastAsia="Noto Sans Mono CJK SC" w:cs="Liberation Mono" w:ascii="Liberation Mono" w:hAnsi="Liberation Mono"/>
+          <w:b w:val="false"/>
+          <w:bCs w:val="false"/>
+          <w:color w:val="auto"/>
+          <w:kern w:val="0"/>
+          <w:sz w:val="28"/>
+          <w:szCs w:val="28"/>
+          <w:lang w:val="es-AR" w:eastAsia="zh-CN" w:bidi="hi-IN"/>
+        </w:rPr>
+        <w:t>(molde)</w:t>
+      </w:r>
+      <w:r>
+        <w:rPr>
+          <w:rFonts w:eastAsia="Noto Sans Mono CJK SC" w:cs="Liberation Mono" w:ascii="Liberation Mono" w:hAnsi="Liberation Mono"/>
+          <w:b w:val="false"/>
+          <w:bCs w:val="false"/>
+          <w:color w:val="auto"/>
+          <w:kern w:val="0"/>
+          <w:sz w:val="28"/>
+          <w:szCs w:val="28"/>
+          <w:lang w:val="es-AR" w:eastAsia="zh-CN" w:bidi="hi-IN"/>
+        </w:rPr>
+        <w:t>. Todo objeto depende de una clase.</w:t>
+      </w:r>
+    </w:p>
+    <w:p>
+      <w:pPr>
+        <w:pStyle w:val="Normal"/>
+        <w:tabs>
+          <w:tab w:val="clear" w:pos="709"/>
+          <w:tab w:val="left" w:pos="10440" w:leader="none"/>
+          <w:tab w:val="left" w:pos="10485" w:leader="none"/>
+        </w:tabs>
+        <w:bidi w:val="0"/>
+        <w:spacing w:before="0" w:after="0"/>
+        <w:ind w:left="0" w:right="0" w:hanging="0"/>
+        <w:jc w:val="left"/>
+        <w:rPr>
+          <w:b/>
+          <w:b/>
+          <w:bCs/>
+          <w:sz w:val="28"/>
+          <w:szCs w:val="28"/>
+        </w:rPr>
+      </w:pPr>
+      <w:r>
+        <w:rPr/>
+      </w:r>
+    </w:p>
+    <w:p>
+      <w:pPr>
+        <w:pStyle w:val="Normal"/>
+        <w:tabs>
+          <w:tab w:val="clear" w:pos="709"/>
+          <w:tab w:val="left" w:pos="10440" w:leader="none"/>
+          <w:tab w:val="left" w:pos="10485" w:leader="none"/>
+        </w:tabs>
+        <w:bidi w:val="0"/>
+        <w:spacing w:before="0" w:after="0"/>
+        <w:ind w:left="0" w:right="0" w:hanging="0"/>
+        <w:jc w:val="left"/>
+        <w:rPr>
+          <w:b/>
+          <w:b/>
+          <w:bCs/>
+          <w:sz w:val="28"/>
+          <w:szCs w:val="28"/>
+        </w:rPr>
+      </w:pPr>
+      <w:r>
+        <w:rPr>
+          <w:rFonts w:eastAsia="Noto Sans Mono CJK SC" w:cs="Liberation Mono" w:ascii="Liberation Mono" w:hAnsi="Liberation Mono"/>
+          <w:b w:val="false"/>
+          <w:bCs w:val="false"/>
+          <w:color w:val="auto"/>
+          <w:kern w:val="0"/>
+          <w:sz w:val="28"/>
+          <w:szCs w:val="28"/>
+          <w:lang w:val="es-AR" w:eastAsia="zh-CN" w:bidi="hi-IN"/>
+        </w:rPr>
+        <w:t xml:space="preserve">- </w:t>
+      </w:r>
+      <w:r>
+        <w:rPr>
+          <w:rFonts w:eastAsia="Noto Sans Mono CJK SC" w:cs="Liberation Mono" w:ascii="Liberation Mono" w:hAnsi="Liberation Mono"/>
+          <w:b w:val="false"/>
+          <w:bCs w:val="false"/>
+          <w:color w:val="auto"/>
+          <w:kern w:val="0"/>
+          <w:sz w:val="28"/>
+          <w:szCs w:val="28"/>
+          <w:lang w:val="es-AR" w:eastAsia="zh-CN" w:bidi="hi-IN"/>
+        </w:rPr>
+        <w:t xml:space="preserve">Para construir un objeto se necesita un constructor. </w:t>
+      </w:r>
+      <w:r>
+        <w:rPr>
+          <w:rFonts w:eastAsia="Noto Sans Mono CJK SC" w:cs="Liberation Mono" w:ascii="Liberation Mono" w:hAnsi="Liberation Mono"/>
+          <w:b w:val="false"/>
+          <w:bCs w:val="false"/>
+          <w:color w:val="auto"/>
+          <w:kern w:val="0"/>
+          <w:sz w:val="28"/>
+          <w:szCs w:val="28"/>
+          <w:lang w:val="es-AR" w:eastAsia="zh-CN" w:bidi="hi-IN"/>
+        </w:rPr>
+        <w:t>El constructor crea un objeto en memoria y se le asigna a la variable con el nombre que elijamos.</w:t>
+      </w:r>
+    </w:p>
+    <w:p>
+      <w:pPr>
+        <w:pStyle w:val="Normal"/>
+        <w:tabs>
+          <w:tab w:val="clear" w:pos="709"/>
+          <w:tab w:val="left" w:pos="10440" w:leader="none"/>
+          <w:tab w:val="left" w:pos="10485" w:leader="none"/>
+        </w:tabs>
+        <w:bidi w:val="0"/>
+        <w:spacing w:before="0" w:after="0"/>
+        <w:ind w:left="0" w:right="0" w:hanging="0"/>
+        <w:jc w:val="left"/>
+        <w:rPr>
+          <w:b/>
+          <w:b/>
+          <w:bCs/>
+          <w:sz w:val="28"/>
+          <w:szCs w:val="28"/>
+        </w:rPr>
+      </w:pPr>
+      <w:r>
+        <w:rPr/>
+      </w:r>
+    </w:p>
+    <w:p>
+      <w:pPr>
+        <w:pStyle w:val="Normal"/>
+        <w:tabs>
+          <w:tab w:val="clear" w:pos="709"/>
+          <w:tab w:val="left" w:pos="10440" w:leader="none"/>
+          <w:tab w:val="left" w:pos="10485" w:leader="none"/>
+        </w:tabs>
+        <w:bidi w:val="0"/>
+        <w:spacing w:before="0" w:after="0"/>
+        <w:ind w:left="0" w:right="0" w:hanging="0"/>
+        <w:jc w:val="left"/>
+        <w:rPr>
+          <w:b/>
+          <w:b/>
+          <w:bCs/>
+          <w:sz w:val="28"/>
+          <w:szCs w:val="28"/>
+        </w:rPr>
+      </w:pPr>
+      <w:r>
+        <w:rPr>
+          <w:rFonts w:eastAsia="Noto Sans Mono CJK SC" w:cs="Liberation Mono" w:ascii="Liberation Mono" w:hAnsi="Liberation Mono"/>
+          <w:b w:val="false"/>
+          <w:bCs w:val="false"/>
+          <w:color w:val="auto"/>
+          <w:kern w:val="0"/>
+          <w:sz w:val="28"/>
+          <w:szCs w:val="28"/>
+          <w:lang w:val="es-AR" w:eastAsia="zh-CN" w:bidi="hi-IN"/>
+        </w:rPr>
+        <w:t>- Un constructor es el metodo invocado en el momento en que se crean las instancias de una clase, o sea los objetos.</w:t>
+      </w:r>
+    </w:p>
+    <w:p>
+      <w:pPr>
+        <w:pStyle w:val="Normal"/>
+        <w:tabs>
+          <w:tab w:val="clear" w:pos="709"/>
+          <w:tab w:val="left" w:pos="10440" w:leader="none"/>
+          <w:tab w:val="left" w:pos="10485" w:leader="none"/>
+        </w:tabs>
+        <w:bidi w:val="0"/>
+        <w:spacing w:before="0" w:after="0"/>
+        <w:ind w:left="0" w:right="0" w:hanging="0"/>
+        <w:jc w:val="left"/>
+        <w:rPr>
+          <w:b/>
+          <w:b/>
+          <w:bCs/>
+          <w:sz w:val="28"/>
+          <w:szCs w:val="28"/>
+        </w:rPr>
+      </w:pPr>
+      <w:r>
+        <w:rPr/>
+      </w:r>
+    </w:p>
+    <w:p>
+      <w:pPr>
+        <w:pStyle w:val="Normal"/>
+        <w:tabs>
+          <w:tab w:val="clear" w:pos="709"/>
+          <w:tab w:val="left" w:pos="10440" w:leader="none"/>
+          <w:tab w:val="left" w:pos="10485" w:leader="none"/>
+        </w:tabs>
+        <w:bidi w:val="0"/>
+        <w:spacing w:before="0" w:after="0"/>
+        <w:ind w:left="0" w:right="0" w:hanging="0"/>
+        <w:jc w:val="left"/>
+        <w:rPr>
+          <w:b/>
+          <w:b/>
+          <w:bCs/>
+          <w:sz w:val="28"/>
+          <w:szCs w:val="28"/>
+        </w:rPr>
+      </w:pPr>
+      <w:r>
+        <w:rPr>
+          <w:rFonts w:eastAsia="Noto Sans Mono CJK SC" w:cs="Liberation Mono" w:ascii="Liberation Mono" w:hAnsi="Liberation Mono"/>
+          <w:b w:val="false"/>
+          <w:bCs w:val="false"/>
+          <w:color w:val="auto"/>
+          <w:kern w:val="0"/>
+          <w:sz w:val="28"/>
+          <w:szCs w:val="28"/>
+          <w:lang w:val="es-AR" w:eastAsia="zh-CN" w:bidi="hi-IN"/>
+        </w:rPr>
+        <w:t xml:space="preserve">- </w:t>
+      </w:r>
+      <w:r>
+        <w:rPr>
+          <w:rFonts w:eastAsia="Noto Sans Mono CJK SC" w:cs="Liberation Mono" w:ascii="Liberation Mono" w:hAnsi="Liberation Mono"/>
+          <w:b/>
+          <w:bCs/>
+          <w:color w:val="auto"/>
+          <w:kern w:val="0"/>
+          <w:sz w:val="28"/>
+          <w:szCs w:val="28"/>
+          <w:lang w:val="es-AR" w:eastAsia="zh-CN" w:bidi="hi-IN"/>
+        </w:rPr>
+        <w:t>Tiene el mismo nombre que la clase</w:t>
+      </w:r>
+      <w:r>
+        <w:rPr>
+          <w:rFonts w:eastAsia="Noto Sans Mono CJK SC" w:cs="Liberation Mono" w:ascii="Liberation Mono" w:hAnsi="Liberation Mono"/>
+          <w:b w:val="false"/>
+          <w:bCs w:val="false"/>
+          <w:color w:val="auto"/>
+          <w:kern w:val="0"/>
+          <w:sz w:val="28"/>
+          <w:szCs w:val="28"/>
+          <w:lang w:val="es-AR" w:eastAsia="zh-CN" w:bidi="hi-IN"/>
+        </w:rPr>
+        <w:t xml:space="preserve"> y para invocarlo se utiliza la palabra reservada</w:t>
+      </w:r>
+      <w:r>
+        <w:rPr>
+          <w:rFonts w:eastAsia="Noto Sans Mono CJK SC" w:cs="Liberation Mono" w:ascii="Liberation Mono" w:hAnsi="Liberation Mono"/>
+          <w:b/>
+          <w:bCs/>
+          <w:color w:val="auto"/>
+          <w:kern w:val="0"/>
+          <w:sz w:val="28"/>
+          <w:szCs w:val="28"/>
+          <w:lang w:val="es-AR" w:eastAsia="zh-CN" w:bidi="hi-IN"/>
+        </w:rPr>
+        <w:t xml:space="preserve"> new.</w:t>
+      </w:r>
+    </w:p>
+    <w:p>
+      <w:pPr>
+        <w:pStyle w:val="Normal"/>
+        <w:tabs>
+          <w:tab w:val="clear" w:pos="709"/>
+          <w:tab w:val="left" w:pos="10440" w:leader="none"/>
+          <w:tab w:val="left" w:pos="10485" w:leader="none"/>
+        </w:tabs>
+        <w:bidi w:val="0"/>
+        <w:spacing w:before="0" w:after="0"/>
+        <w:ind w:left="0" w:right="0" w:hanging="0"/>
+        <w:jc w:val="left"/>
+        <w:rPr>
+          <w:b/>
+          <w:b/>
+          <w:bCs/>
+          <w:sz w:val="28"/>
+          <w:szCs w:val="28"/>
+        </w:rPr>
+      </w:pPr>
+      <w:r>
+        <w:rPr/>
+      </w:r>
+    </w:p>
+    <w:p>
+      <w:pPr>
+        <w:pStyle w:val="Normal"/>
+        <w:tabs>
+          <w:tab w:val="clear" w:pos="709"/>
+          <w:tab w:val="left" w:pos="10440" w:leader="none"/>
+          <w:tab w:val="left" w:pos="10485" w:leader="none"/>
+        </w:tabs>
+        <w:bidi w:val="0"/>
+        <w:spacing w:before="0" w:after="0"/>
+        <w:ind w:left="0" w:right="0" w:hanging="0"/>
+        <w:jc w:val="left"/>
+        <w:rPr>
+          <w:b/>
+          <w:b/>
+          <w:bCs/>
+          <w:sz w:val="28"/>
+          <w:szCs w:val="28"/>
+        </w:rPr>
+      </w:pPr>
+      <w:r>
+        <w:rPr>
+          <w:rFonts w:eastAsia="Noto Sans Mono CJK SC" w:cs="Liberation Mono" w:ascii="Liberation Mono" w:hAnsi="Liberation Mono"/>
+          <w:b/>
+          <w:bCs/>
+          <w:color w:val="auto"/>
+          <w:kern w:val="0"/>
+          <w:sz w:val="28"/>
+          <w:szCs w:val="28"/>
+          <w:lang w:val="es-AR" w:eastAsia="zh-CN" w:bidi="hi-IN"/>
+        </w:rPr>
+        <w:t xml:space="preserve">- </w:t>
+      </w:r>
+      <w:r>
+        <w:rPr>
+          <w:rFonts w:eastAsia="Noto Sans Mono CJK SC" w:cs="Liberation Mono" w:ascii="Liberation Mono" w:hAnsi="Liberation Mono"/>
+          <w:b/>
+          <w:bCs/>
+          <w:color w:val="auto"/>
+          <w:kern w:val="0"/>
+          <w:sz w:val="28"/>
+          <w:szCs w:val="28"/>
+          <w:lang w:val="es-AR" w:eastAsia="zh-CN" w:bidi="hi-IN"/>
+        </w:rPr>
+        <w:t>No puede tener ningun tipo de devolucion.</w:t>
+      </w:r>
+      <w:r>
+        <w:rPr>
+          <w:rFonts w:eastAsia="Noto Sans Mono CJK SC" w:cs="Liberation Mono" w:ascii="Liberation Mono" w:hAnsi="Liberation Mono"/>
+          <w:b w:val="false"/>
+          <w:bCs w:val="false"/>
+          <w:color w:val="auto"/>
+          <w:kern w:val="0"/>
+          <w:sz w:val="28"/>
+          <w:szCs w:val="28"/>
+          <w:lang w:val="es-AR" w:eastAsia="zh-CN" w:bidi="hi-IN"/>
+        </w:rPr>
+        <w:t xml:space="preserve"> Ni siquiera void.</w:t>
+      </w:r>
+    </w:p>
+    <w:p>
+      <w:pPr>
+        <w:pStyle w:val="Normal"/>
+        <w:tabs>
+          <w:tab w:val="clear" w:pos="709"/>
+          <w:tab w:val="left" w:pos="10440" w:leader="none"/>
+          <w:tab w:val="left" w:pos="10485" w:leader="none"/>
+        </w:tabs>
+        <w:bidi w:val="0"/>
+        <w:spacing w:before="0" w:after="0"/>
+        <w:ind w:left="0" w:right="0" w:hanging="0"/>
+        <w:jc w:val="left"/>
+        <w:rPr>
+          <w:b/>
+          <w:b/>
+          <w:bCs/>
+          <w:sz w:val="28"/>
+          <w:szCs w:val="28"/>
+        </w:rPr>
+      </w:pPr>
+      <w:r>
+        <w:rPr/>
+      </w:r>
+    </w:p>
+    <w:p>
+      <w:pPr>
+        <w:pStyle w:val="Normal"/>
+        <w:tabs>
+          <w:tab w:val="clear" w:pos="709"/>
+          <w:tab w:val="left" w:pos="10440" w:leader="none"/>
+          <w:tab w:val="left" w:pos="10485" w:leader="none"/>
+        </w:tabs>
+        <w:bidi w:val="0"/>
+        <w:spacing w:before="0" w:after="0"/>
+        <w:ind w:left="0" w:right="0" w:hanging="0"/>
+        <w:jc w:val="left"/>
+        <w:rPr>
+          <w:b/>
+          <w:b/>
+          <w:bCs/>
+          <w:sz w:val="28"/>
+          <w:szCs w:val="28"/>
+        </w:rPr>
+      </w:pPr>
+      <w:r>
+        <w:rPr>
+          <w:rFonts w:eastAsia="Noto Sans Mono CJK SC" w:cs="Liberation Mono" w:ascii="Liberation Mono" w:hAnsi="Liberation Mono"/>
+          <w:b/>
+          <w:bCs/>
+          <w:color w:val="auto"/>
+          <w:kern w:val="0"/>
+          <w:sz w:val="28"/>
+          <w:szCs w:val="28"/>
+          <w:lang w:val="es-AR" w:eastAsia="zh-CN" w:bidi="hi-IN"/>
+        </w:rPr>
+        <w:t>-</w:t>
+      </w:r>
+      <w:r>
+        <w:rPr>
+          <w:rFonts w:eastAsia="Noto Sans Mono CJK SC" w:cs="Liberation Mono" w:ascii="Liberation Mono" w:hAnsi="Liberation Mono"/>
+          <w:b w:val="false"/>
+          <w:bCs w:val="false"/>
+          <w:color w:val="auto"/>
+          <w:kern w:val="0"/>
+          <w:sz w:val="28"/>
+          <w:szCs w:val="28"/>
+          <w:lang w:val="es-AR" w:eastAsia="zh-CN" w:bidi="hi-IN"/>
+        </w:rPr>
+        <w:t xml:space="preserve"> </w:t>
+      </w:r>
+      <w:r>
+        <w:rPr>
+          <w:rFonts w:eastAsia="Noto Sans Mono CJK SC" w:cs="Liberation Mono" w:ascii="Liberation Mono" w:hAnsi="Liberation Mono"/>
+          <w:b w:val="false"/>
+          <w:bCs w:val="false"/>
+          <w:color w:val="auto"/>
+          <w:kern w:val="0"/>
+          <w:sz w:val="28"/>
+          <w:szCs w:val="28"/>
+          <w:lang w:val="es-AR" w:eastAsia="zh-CN" w:bidi="hi-IN"/>
+        </w:rPr>
+        <w:t xml:space="preserve">Se pueden sobrecargar, o sea, una clase puede terner mas de un constructor y por lo tanto distintas formas de inicializar los atributos. </w:t>
+      </w:r>
+      <w:r>
+        <w:rPr>
+          <w:rFonts w:eastAsia="Noto Sans Mono CJK SC" w:cs="Liberation Mono" w:ascii="Liberation Mono" w:hAnsi="Liberation Mono"/>
+          <w:b w:val="false"/>
+          <w:bCs w:val="false"/>
+          <w:color w:val="auto"/>
+          <w:kern w:val="0"/>
+          <w:sz w:val="28"/>
+          <w:szCs w:val="28"/>
+          <w:lang w:val="es-AR" w:eastAsia="zh-CN" w:bidi="hi-IN"/>
+        </w:rPr>
+        <w:t>D</w:t>
+      </w:r>
+      <w:r>
+        <w:rPr>
+          <w:rFonts w:eastAsia="Noto Sans Mono CJK SC" w:cs="Liberation Mono" w:ascii="Liberation Mono" w:hAnsi="Liberation Mono"/>
+          <w:b w:val="false"/>
+          <w:bCs w:val="false"/>
+          <w:color w:val="auto"/>
+          <w:kern w:val="0"/>
+          <w:sz w:val="28"/>
+          <w:szCs w:val="28"/>
+          <w:lang w:val="es-AR" w:eastAsia="zh-CN" w:bidi="hi-IN"/>
+        </w:rPr>
+        <w:t xml:space="preserve">istinta cantidad de parametros para que sean validos, </w:t>
+      </w:r>
+      <w:r>
+        <w:rPr>
+          <w:rFonts w:eastAsia="Noto Sans Mono CJK SC" w:cs="Liberation Mono" w:ascii="Liberation Mono" w:hAnsi="Liberation Mono"/>
+          <w:b w:val="false"/>
+          <w:bCs w:val="false"/>
+          <w:color w:val="auto"/>
+          <w:kern w:val="0"/>
+          <w:sz w:val="28"/>
+          <w:szCs w:val="28"/>
+          <w:lang w:val="es-AR" w:eastAsia="zh-CN" w:bidi="hi-IN"/>
+        </w:rPr>
+        <w:t>o distinto tipo de dato o distinto orden.</w:t>
+      </w:r>
+    </w:p>
+    <w:p>
+      <w:pPr>
+        <w:pStyle w:val="Normal"/>
+        <w:tabs>
+          <w:tab w:val="clear" w:pos="709"/>
+          <w:tab w:val="left" w:pos="10440" w:leader="none"/>
+          <w:tab w:val="left" w:pos="10485" w:leader="none"/>
+        </w:tabs>
+        <w:bidi w:val="0"/>
+        <w:spacing w:before="0" w:after="0"/>
+        <w:ind w:left="0" w:right="0" w:hanging="0"/>
+        <w:jc w:val="left"/>
+        <w:rPr>
+          <w:b/>
+          <w:b/>
+          <w:bCs/>
+          <w:sz w:val="28"/>
+          <w:szCs w:val="28"/>
+        </w:rPr>
+      </w:pPr>
+      <w:r>
+        <w:rPr/>
+      </w:r>
+    </w:p>
+    <w:p>
+      <w:pPr>
+        <w:pStyle w:val="Normal"/>
+        <w:tabs>
+          <w:tab w:val="clear" w:pos="709"/>
+          <w:tab w:val="left" w:pos="10440" w:leader="none"/>
+          <w:tab w:val="left" w:pos="10485" w:leader="none"/>
+        </w:tabs>
+        <w:bidi w:val="0"/>
+        <w:spacing w:before="0" w:after="0"/>
+        <w:ind w:left="0" w:right="0" w:hanging="0"/>
+        <w:jc w:val="left"/>
+        <w:rPr>
+          <w:b/>
+          <w:b/>
+          <w:bCs/>
+          <w:sz w:val="28"/>
+          <w:szCs w:val="28"/>
+        </w:rPr>
+      </w:pPr>
+      <w:r>
+        <w:rPr>
+          <w:rFonts w:eastAsia="Noto Sans Mono CJK SC" w:cs="Liberation Mono" w:ascii="Liberation Mono" w:hAnsi="Liberation Mono"/>
+          <w:b w:val="false"/>
+          <w:bCs w:val="false"/>
+          <w:color w:val="auto"/>
+          <w:kern w:val="0"/>
+          <w:sz w:val="28"/>
+          <w:szCs w:val="28"/>
+          <w:lang w:val="es-AR" w:eastAsia="zh-CN" w:bidi="hi-IN"/>
+        </w:rPr>
+        <w:t xml:space="preserve">- Toda clase debe tener al menos 1 constructor. </w:t>
+      </w:r>
+      <w:r>
+        <w:rPr>
+          <w:rFonts w:eastAsia="Noto Sans Mono CJK SC" w:cs="Liberation Mono" w:ascii="Liberation Mono" w:hAnsi="Liberation Mono"/>
+          <w:b w:val="false"/>
+          <w:bCs w:val="false"/>
+          <w:color w:val="auto"/>
+          <w:kern w:val="0"/>
+          <w:sz w:val="28"/>
+          <w:szCs w:val="28"/>
+          <w:lang w:val="es-AR" w:eastAsia="zh-CN" w:bidi="hi-IN"/>
+        </w:rPr>
+        <w:t>Si no lo asignamos el compilador lo establecera uno vacio por defecto.</w:t>
+      </w:r>
+    </w:p>
+    <w:p>
+      <w:pPr>
+        <w:pStyle w:val="Normal"/>
+        <w:tabs>
+          <w:tab w:val="clear" w:pos="709"/>
+          <w:tab w:val="left" w:pos="10440" w:leader="none"/>
+          <w:tab w:val="left" w:pos="10485" w:leader="none"/>
+        </w:tabs>
+        <w:bidi w:val="0"/>
+        <w:spacing w:before="0" w:after="0"/>
+        <w:ind w:left="0" w:right="0" w:hanging="0"/>
+        <w:jc w:val="left"/>
+        <w:rPr>
+          <w:b/>
+          <w:b/>
+          <w:bCs/>
+          <w:sz w:val="28"/>
+          <w:szCs w:val="28"/>
+        </w:rPr>
+      </w:pPr>
+      <w:r>
+        <w:rPr/>
+      </w:r>
+    </w:p>
+    <w:p>
+      <w:pPr>
+        <w:pStyle w:val="Normal"/>
+        <w:tabs>
+          <w:tab w:val="clear" w:pos="709"/>
+          <w:tab w:val="left" w:pos="10440" w:leader="none"/>
+          <w:tab w:val="left" w:pos="10485" w:leader="none"/>
+        </w:tabs>
+        <w:bidi w:val="0"/>
+        <w:spacing w:before="0" w:after="0"/>
+        <w:ind w:left="0" w:right="0" w:hanging="0"/>
+        <w:jc w:val="left"/>
+        <w:rPr>
+          <w:b/>
+          <w:b/>
+          <w:bCs/>
+          <w:sz w:val="28"/>
+          <w:szCs w:val="28"/>
+        </w:rPr>
+      </w:pPr>
+      <w:r>
+        <w:rPr>
+          <w:rFonts w:eastAsia="Noto Sans Mono CJK SC" w:cs="Liberation Mono" w:ascii="Liberation Mono" w:hAnsi="Liberation Mono"/>
+          <w:b w:val="false"/>
+          <w:bCs w:val="false"/>
+          <w:color w:val="auto"/>
+          <w:kern w:val="0"/>
+          <w:sz w:val="28"/>
+          <w:szCs w:val="28"/>
+          <w:lang w:val="es-AR" w:eastAsia="zh-CN" w:bidi="hi-IN"/>
+        </w:rPr>
+        <w:t xml:space="preserve">- </w:t>
+      </w:r>
+      <w:r>
+        <w:rPr>
+          <w:rFonts w:eastAsia="Noto Sans Mono CJK SC" w:cs="Liberation Mono" w:ascii="Liberation Mono" w:hAnsi="Liberation Mono"/>
+          <w:b w:val="false"/>
+          <w:bCs w:val="false"/>
+          <w:color w:val="auto"/>
+          <w:kern w:val="0"/>
+          <w:sz w:val="28"/>
+          <w:szCs w:val="28"/>
+          <w:lang w:val="es-AR" w:eastAsia="zh-CN" w:bidi="hi-IN"/>
+        </w:rPr>
+        <w:t>En sobrecarga de constructores, podemos tener un constructor vacio para ir asignandole valore a los atributos a la vez que los vamos cargando, y a la par podemos tener un</w:t>
+      </w:r>
+      <w:r>
+        <w:rPr>
+          <w:rFonts w:eastAsia="Noto Sans Mono CJK SC" w:cs="Liberation Mono" w:ascii="Liberation Mono" w:hAnsi="Liberation Mono"/>
+          <w:b w:val="false"/>
+          <w:bCs w:val="false"/>
+          <w:color w:val="auto"/>
+          <w:kern w:val="0"/>
+          <w:sz w:val="28"/>
+          <w:szCs w:val="28"/>
+          <w:lang w:val="es-AR" w:eastAsia="zh-CN" w:bidi="hi-IN"/>
+        </w:rPr>
+        <w:t xml:space="preserve">o o varios </w:t>
+      </w:r>
+      <w:r>
+        <w:rPr>
+          <w:rFonts w:eastAsia="Noto Sans Mono CJK SC" w:cs="Liberation Mono" w:ascii="Liberation Mono" w:hAnsi="Liberation Mono"/>
+          <w:b w:val="false"/>
+          <w:bCs w:val="false"/>
+          <w:color w:val="auto"/>
+          <w:kern w:val="0"/>
+          <w:sz w:val="28"/>
+          <w:szCs w:val="28"/>
+          <w:lang w:val="es-AR" w:eastAsia="zh-CN" w:bidi="hi-IN"/>
+        </w:rPr>
+        <w:t>constructor</w:t>
+      </w:r>
+      <w:r>
+        <w:rPr>
+          <w:rFonts w:eastAsia="Noto Sans Mono CJK SC" w:cs="Liberation Mono" w:ascii="Liberation Mono" w:hAnsi="Liberation Mono"/>
+          <w:b w:val="false"/>
+          <w:bCs w:val="false"/>
+          <w:color w:val="auto"/>
+          <w:kern w:val="0"/>
+          <w:sz w:val="28"/>
+          <w:szCs w:val="28"/>
+          <w:lang w:val="es-AR" w:eastAsia="zh-CN" w:bidi="hi-IN"/>
+        </w:rPr>
+        <w:t>es</w:t>
+      </w:r>
+      <w:r>
+        <w:rPr>
+          <w:rFonts w:eastAsia="Noto Sans Mono CJK SC" w:cs="Liberation Mono" w:ascii="Liberation Mono" w:hAnsi="Liberation Mono"/>
+          <w:b w:val="false"/>
+          <w:bCs w:val="false"/>
+          <w:color w:val="auto"/>
+          <w:kern w:val="0"/>
+          <w:sz w:val="28"/>
+          <w:szCs w:val="28"/>
+          <w:lang w:val="es-AR" w:eastAsia="zh-CN" w:bidi="hi-IN"/>
+        </w:rPr>
+        <w:t xml:space="preserve"> sobrecargado</w:t>
+      </w:r>
+      <w:r>
+        <w:rPr>
+          <w:rFonts w:eastAsia="Noto Sans Mono CJK SC" w:cs="Liberation Mono" w:ascii="Liberation Mono" w:hAnsi="Liberation Mono"/>
+          <w:b w:val="false"/>
+          <w:bCs w:val="false"/>
+          <w:color w:val="auto"/>
+          <w:kern w:val="0"/>
+          <w:sz w:val="28"/>
+          <w:szCs w:val="28"/>
+          <w:lang w:val="es-AR" w:eastAsia="zh-CN" w:bidi="hi-IN"/>
+        </w:rPr>
+        <w:t>s</w:t>
+      </w:r>
+      <w:r>
+        <w:rPr>
+          <w:rFonts w:eastAsia="Noto Sans Mono CJK SC" w:cs="Liberation Mono" w:ascii="Liberation Mono" w:hAnsi="Liberation Mono"/>
+          <w:b w:val="false"/>
+          <w:bCs w:val="false"/>
+          <w:color w:val="auto"/>
+          <w:kern w:val="0"/>
+          <w:sz w:val="28"/>
+          <w:szCs w:val="28"/>
+          <w:lang w:val="es-AR" w:eastAsia="zh-CN" w:bidi="hi-IN"/>
+        </w:rPr>
+        <w:t xml:space="preserve"> con parametros ya asignados previamente.</w:t>
+      </w:r>
+    </w:p>
+    <w:p>
+      <w:pPr>
+        <w:pStyle w:val="Normal"/>
+        <w:tabs>
+          <w:tab w:val="clear" w:pos="709"/>
+          <w:tab w:val="left" w:pos="10440" w:leader="none"/>
+          <w:tab w:val="left" w:pos="10485" w:leader="none"/>
+        </w:tabs>
+        <w:bidi w:val="0"/>
+        <w:spacing w:before="0" w:after="0"/>
+        <w:ind w:left="0" w:right="0" w:hanging="0"/>
+        <w:jc w:val="left"/>
+        <w:rPr>
+          <w:b/>
+          <w:b/>
+          <w:bCs/>
+          <w:sz w:val="28"/>
+          <w:szCs w:val="28"/>
+        </w:rPr>
+      </w:pPr>
+      <w:r>
+        <w:rPr/>
+      </w:r>
+    </w:p>
+    <w:p>
+      <w:pPr>
+        <w:pStyle w:val="Normal"/>
+        <w:tabs>
+          <w:tab w:val="clear" w:pos="709"/>
+          <w:tab w:val="left" w:pos="10440" w:leader="none"/>
+          <w:tab w:val="left" w:pos="10485" w:leader="none"/>
+        </w:tabs>
+        <w:bidi w:val="0"/>
+        <w:spacing w:before="0" w:after="0"/>
+        <w:ind w:left="0" w:right="0" w:hanging="0"/>
+        <w:jc w:val="left"/>
+        <w:rPr>
+          <w:b/>
+          <w:b/>
+          <w:bCs/>
+          <w:sz w:val="28"/>
+          <w:szCs w:val="28"/>
+        </w:rPr>
+      </w:pPr>
+      <w:r>
+        <w:rPr>
+          <w:rFonts w:eastAsia="Noto Sans Mono CJK SC" w:cs="Liberation Mono" w:ascii="Liberation Mono" w:hAnsi="Liberation Mono"/>
+          <w:b w:val="false"/>
+          <w:bCs w:val="false"/>
+          <w:color w:val="auto"/>
+          <w:kern w:val="0"/>
+          <w:sz w:val="28"/>
+          <w:szCs w:val="28"/>
+          <w:lang w:val="es-AR" w:eastAsia="zh-CN" w:bidi="hi-IN"/>
+        </w:rPr>
+        <w:t xml:space="preserve">- </w:t>
+      </w:r>
+      <w:r>
+        <w:rPr>
+          <w:rFonts w:eastAsia="Noto Sans Mono CJK SC" w:cs="Liberation Mono" w:ascii="Liberation Mono" w:hAnsi="Liberation Mono"/>
+          <w:b w:val="false"/>
+          <w:bCs w:val="false"/>
+          <w:color w:val="auto"/>
+          <w:kern w:val="0"/>
+          <w:sz w:val="28"/>
+          <w:szCs w:val="28"/>
+          <w:lang w:val="es-AR" w:eastAsia="zh-CN" w:bidi="hi-IN"/>
+        </w:rPr>
+        <w:t xml:space="preserve">Los constructores parametrizados evitan el uso de inicializacion con setters y getters. </w:t>
+      </w:r>
+      <w:r>
+        <w:rPr>
+          <w:rFonts w:eastAsia="Noto Sans Mono CJK SC" w:cs="Liberation Mono" w:ascii="Liberation Mono" w:hAnsi="Liberation Mono"/>
+          <w:b w:val="false"/>
+          <w:bCs w:val="false"/>
+          <w:color w:val="auto"/>
+          <w:kern w:val="0"/>
+          <w:sz w:val="28"/>
+          <w:szCs w:val="28"/>
+          <w:lang w:val="es-AR" w:eastAsia="zh-CN" w:bidi="hi-IN"/>
+        </w:rPr>
+        <w:t>Y nos da la seguridad de tener que ingresar todos los parametros que requiere o arrojara error.</w:t>
+      </w:r>
+    </w:p>
+    <w:p>
+      <w:pPr>
+        <w:pStyle w:val="Normal"/>
+        <w:tabs>
+          <w:tab w:val="clear" w:pos="709"/>
+          <w:tab w:val="left" w:pos="10440" w:leader="none"/>
+          <w:tab w:val="left" w:pos="10485" w:leader="none"/>
+        </w:tabs>
+        <w:bidi w:val="0"/>
+        <w:spacing w:before="0" w:after="0"/>
+        <w:ind w:left="0" w:right="0" w:hanging="0"/>
+        <w:jc w:val="left"/>
+        <w:rPr>
+          <w:b/>
+          <w:b/>
+          <w:bCs/>
+          <w:sz w:val="28"/>
+          <w:szCs w:val="28"/>
+        </w:rPr>
+      </w:pPr>
+      <w:r>
+        <w:rPr/>
+      </w:r>
+    </w:p>
+    <w:p>
+      <w:pPr>
+        <w:pStyle w:val="Normal"/>
+        <w:tabs>
+          <w:tab w:val="clear" w:pos="709"/>
+          <w:tab w:val="left" w:pos="10440" w:leader="none"/>
+          <w:tab w:val="left" w:pos="10485" w:leader="none"/>
+        </w:tabs>
+        <w:bidi w:val="0"/>
+        <w:spacing w:before="0" w:after="0"/>
+        <w:ind w:left="0" w:right="0" w:hanging="0"/>
+        <w:jc w:val="left"/>
+        <w:rPr>
+          <w:b/>
+          <w:b/>
+          <w:bCs/>
+          <w:sz w:val="28"/>
+          <w:szCs w:val="28"/>
+        </w:rPr>
+      </w:pPr>
+      <w:r>
+        <w:rPr/>
+      </w:r>
+    </w:p>
+    <w:p>
+      <w:pPr>
+        <w:pStyle w:val="Textopreformateado"/>
+        <w:tabs>
+          <w:tab w:val="clear" w:pos="709"/>
+          <w:tab w:val="left" w:pos="10440" w:leader="none"/>
+          <w:tab w:val="left" w:pos="10485" w:leader="none"/>
+        </w:tabs>
+        <w:bidi w:val="0"/>
+        <w:spacing w:before="0" w:after="0"/>
+        <w:ind w:left="0" w:right="0" w:hanging="0"/>
+        <w:jc w:val="left"/>
+        <w:rPr>
+          <w:rFonts w:ascii="Liberation Mono" w:hAnsi="Liberation Mono" w:eastAsia="Noto Sans Mono CJK SC" w:cs="Liberation Mono"/>
+          <w:b/>
+          <w:b/>
+          <w:bCs/>
+          <w:color w:val="auto"/>
+          <w:kern w:val="0"/>
+          <w:sz w:val="28"/>
+          <w:szCs w:val="28"/>
+          <w:highlight w:val="red"/>
+          <w:lang w:val="es-AR" w:eastAsia="zh-CN" w:bidi="hi-IN"/>
+        </w:rPr>
+      </w:pPr>
+      <w:r>
+        <w:rPr>
+          <w:rFonts w:eastAsia="Noto Sans Mono CJK SC" w:cs="Liberation Mono"/>
+          <w:b/>
+          <w:bCs/>
+          <w:color w:val="000000"/>
+          <w:kern w:val="0"/>
+          <w:sz w:val="28"/>
+          <w:szCs w:val="28"/>
+          <w:highlight w:val="red"/>
+          <w:lang w:val="es-AR" w:eastAsia="zh-CN" w:bidi="hi-IN"/>
+        </w:rPr>
+        <w:t>D</w:t>
+      </w:r>
+      <w:r>
+        <w:rPr>
+          <w:rFonts w:eastAsia="Noto Sans Mono CJK SC" w:cs="Liberation Mono"/>
+          <w:b/>
+          <w:bCs/>
+          <w:color w:val="000000"/>
+          <w:kern w:val="0"/>
+          <w:sz w:val="28"/>
+          <w:szCs w:val="28"/>
+          <w:highlight w:val="red"/>
+          <w:lang w:val="es-AR" w:eastAsia="zh-CN" w:bidi="hi-IN"/>
+        </w:rPr>
+        <w:t>ESTRUCTORES</w:t>
+      </w:r>
+    </w:p>
+    <w:p>
+      <w:pPr>
+        <w:pStyle w:val="Normal"/>
+        <w:tabs>
+          <w:tab w:val="clear" w:pos="709"/>
+          <w:tab w:val="left" w:pos="10440" w:leader="none"/>
+          <w:tab w:val="left" w:pos="10485" w:leader="none"/>
+        </w:tabs>
+        <w:bidi w:val="0"/>
+        <w:spacing w:before="0" w:after="0"/>
+        <w:ind w:left="0" w:right="0" w:hanging="0"/>
+        <w:jc w:val="left"/>
+        <w:rPr>
+          <w:b/>
+          <w:b/>
+          <w:bCs/>
+          <w:sz w:val="28"/>
+          <w:szCs w:val="28"/>
+        </w:rPr>
+      </w:pPr>
+      <w:r>
+        <w:rPr/>
+      </w:r>
+    </w:p>
+    <w:p>
+      <w:pPr>
+        <w:pStyle w:val="Normal"/>
+        <w:tabs>
+          <w:tab w:val="clear" w:pos="709"/>
+          <w:tab w:val="left" w:pos="10440" w:leader="none"/>
+          <w:tab w:val="left" w:pos="10485" w:leader="none"/>
+        </w:tabs>
+        <w:bidi w:val="0"/>
+        <w:spacing w:before="0" w:after="0"/>
+        <w:ind w:left="0" w:right="0" w:hanging="0"/>
+        <w:jc w:val="left"/>
+        <w:rPr>
+          <w:b/>
+          <w:b/>
+          <w:bCs/>
+          <w:sz w:val="28"/>
+          <w:szCs w:val="28"/>
+        </w:rPr>
+      </w:pPr>
+      <w:r>
+        <w:rPr>
+          <w:rFonts w:eastAsia="Noto Sans Mono CJK SC" w:cs="Liberation Mono" w:ascii="Liberation Mono" w:hAnsi="Liberation Mono"/>
+          <w:b w:val="false"/>
+          <w:bCs w:val="false"/>
+          <w:color w:val="auto"/>
+          <w:kern w:val="0"/>
+          <w:sz w:val="28"/>
+          <w:szCs w:val="28"/>
+          <w:lang w:val="es-AR" w:eastAsia="zh-CN" w:bidi="hi-IN"/>
+        </w:rPr>
+        <w:t>s</w:t>
+      </w:r>
+      <w:r>
+        <w:rPr>
+          <w:rFonts w:eastAsia="Noto Sans Mono CJK SC" w:cs="Liberation Mono" w:ascii="Liberation Mono" w:hAnsi="Liberation Mono"/>
+          <w:b w:val="false"/>
+          <w:bCs w:val="false"/>
+          <w:color w:val="auto"/>
+          <w:kern w:val="0"/>
+          <w:sz w:val="28"/>
+          <w:szCs w:val="28"/>
+          <w:lang w:val="es-AR" w:eastAsia="zh-CN" w:bidi="hi-IN"/>
+        </w:rPr>
+        <w:t>igue clase 3 tiempo 1:23:00</w:t>
+      </w:r>
+    </w:p>
+    <w:p>
+      <w:pPr>
+        <w:pStyle w:val="Textopreformateado"/>
+        <w:tabs>
+          <w:tab w:val="clear" w:pos="709"/>
+          <w:tab w:val="left" w:pos="10440" w:leader="none"/>
+          <w:tab w:val="left" w:pos="10485" w:leader="none"/>
+        </w:tabs>
+        <w:bidi w:val="0"/>
+        <w:spacing w:before="0" w:after="0"/>
+        <w:ind w:left="0" w:right="0" w:hanging="0"/>
+        <w:jc w:val="left"/>
+        <w:rPr>
+          <w:b/>
+          <w:b/>
+          <w:bCs/>
+          <w:sz w:val="28"/>
+          <w:szCs w:val="28"/>
+        </w:rPr>
+      </w:pPr>
+      <w:r>
+        <w:rPr/>
       </w:r>
     </w:p>
     <w:sectPr>
@@ -4416,7 +6560,7 @@
     <w:rPrDefault>
       <w:rPr>
         <w:rFonts w:ascii="Liberation Serif" w:hAnsi="Liberation Serif" w:eastAsia="Noto Serif CJK SC" w:cs="Lohit Devanagari"/>
-        <w:sz w:val="24"/>
+        <w:sz w:val="20"/>
         <w:szCs w:val="24"/>
         <w:lang w:val="es-AR" w:eastAsia="zh-CN" w:bidi="hi-IN"/>
       </w:rPr>
@@ -4432,14 +6576,16 @@
     <w:qFormat/>
     <w:pPr>
       <w:widowControl w:val="false"/>
-      <w:kinsoku w:val="true"/>
-      <w:overflowPunct w:val="true"/>
-      <w:autoSpaceDE w:val="true"/>
+      <w:suppressAutoHyphens w:val="true"/>
+      <w:overflowPunct w:val="false"/>
       <w:bidi w:val="0"/>
+      <w:spacing w:before="0" w:after="0"/>
+      <w:jc w:val="left"/>
     </w:pPr>
     <w:rPr>
       <w:rFonts w:ascii="Liberation Serif" w:hAnsi="Liberation Serif" w:eastAsia="Noto Serif CJK SC" w:cs="Lohit Devanagari"/>
       <w:color w:val="auto"/>
+      <w:kern w:val="0"/>
       <w:sz w:val="24"/>
       <w:szCs w:val="24"/>
       <w:lang w:val="es-AR" w:eastAsia="zh-CN" w:bidi="hi-IN"/>

</xml_diff>